<commit_message>
Doc pronta, pasta enviar criada
</commit_message>
<xml_diff>
--- a/Relatorio Tarefa A.docx
+++ b/Relatorio Tarefa A.docx
@@ -227,19 +227,9 @@
         <w:jc w:val="center"/>
       </w:pPr>
     </w:p>
-    <w:p>
-      <w:pPr>
-        <w:jc w:val="center"/>
-      </w:pPr>
-    </w:p>
     <w:p/>
     <w:p>
       <w:pPr>
-        <w:jc w:val="center"/>
-      </w:pPr>
-    </w:p>
-    <w:p>
-      <w:pPr>
         <w:spacing w:line="240" w:lineRule="auto"/>
         <w:jc w:val="center"/>
         <w:rPr>
@@ -254,7 +244,6 @@
           <w:sz w:val="24"/>
           <w:szCs w:val="24"/>
         </w:rPr>
-        <w:lastRenderedPageBreak/>
         <w:t>FLORESTAL</w:t>
       </w:r>
     </w:p>
@@ -298,8 +287,6 @@
           <w:szCs w:val="32"/>
         </w:rPr>
       </w:pPr>
-      <w:bookmarkStart w:id="0" w:name="_gjdgxs" w:colFirst="0" w:colLast="0"/>
-      <w:bookmarkEnd w:id="0"/>
       <w:r>
         <w:rPr>
           <w:rFonts w:ascii="Arial" w:eastAsia="Arial" w:hAnsi="Arial" w:cs="Arial"/>
@@ -307,6 +294,7 @@
           <w:sz w:val="32"/>
           <w:szCs w:val="32"/>
         </w:rPr>
+        <w:lastRenderedPageBreak/>
         <w:t>Sumário</w:t>
       </w:r>
     </w:p>
@@ -323,90 +311,48 @@
       <w:sdtContent>
         <w:p>
           <w:pPr>
-            <w:pBdr>
-              <w:top w:val="nil"/>
-              <w:left w:val="nil"/>
-              <w:bottom w:val="nil"/>
-              <w:right w:val="nil"/>
-              <w:between w:val="nil"/>
-            </w:pBdr>
+            <w:pStyle w:val="Sumrio1"/>
             <w:tabs>
-              <w:tab w:val="right" w:pos="9061"/>
+              <w:tab w:val="right" w:pos="8828"/>
             </w:tabs>
-            <w:spacing w:after="100"/>
             <w:rPr>
-              <w:rFonts w:ascii="Arial" w:eastAsia="Arial" w:hAnsi="Arial" w:cs="Arial"/>
-              <w:color w:val="0563C1"/>
-              <w:sz w:val="24"/>
-              <w:szCs w:val="24"/>
-              <w:u w:val="single"/>
-            </w:rPr>
-          </w:pPr>
-          <w:r>
-            <w:fldChar w:fldCharType="begin"/>
-          </w:r>
-          <w:r>
-            <w:instrText xml:space="preserve"> TOC \h \u \z </w:instrText>
-          </w:r>
-          <w:r>
-            <w:fldChar w:fldCharType="separate"/>
-          </w:r>
-          <w:hyperlink w:anchor="_gjdgxs">
-            <w:r>
-              <w:rPr>
-                <w:rFonts w:ascii="Arial" w:eastAsia="Arial" w:hAnsi="Arial" w:cs="Arial"/>
-                <w:color w:val="000000"/>
-                <w:sz w:val="24"/>
-                <w:szCs w:val="24"/>
-              </w:rPr>
-              <w:t>Sumário</w:t>
-            </w:r>
-            <w:r>
-              <w:rPr>
-                <w:rFonts w:ascii="Arial" w:eastAsia="Arial" w:hAnsi="Arial" w:cs="Arial"/>
-                <w:color w:val="000000"/>
-                <w:sz w:val="24"/>
-                <w:szCs w:val="24"/>
-              </w:rPr>
-              <w:tab/>
-              <w:t>2</w:t>
-            </w:r>
-          </w:hyperlink>
-        </w:p>
-        <w:p>
-          <w:pPr>
-            <w:rPr>
-              <w:rFonts w:ascii="Arial" w:eastAsia="Arial" w:hAnsi="Arial" w:cs="Arial"/>
+              <w:rStyle w:val="Hyperlink"/>
+              <w:rFonts w:ascii="Arial" w:hAnsi="Arial" w:cs="Arial"/>
+              <w:noProof/>
               <w:sz w:val="24"/>
               <w:szCs w:val="24"/>
             </w:rPr>
           </w:pPr>
-        </w:p>
-        <w:p>
-          <w:pPr>
-            <w:pBdr>
-              <w:top w:val="nil"/>
-              <w:left w:val="nil"/>
-              <w:bottom w:val="nil"/>
-              <w:right w:val="nil"/>
-              <w:between w:val="nil"/>
-            </w:pBdr>
-            <w:tabs>
-              <w:tab w:val="right" w:pos="9061"/>
-            </w:tabs>
-            <w:spacing w:after="100"/>
+          <w:r>
             <w:rPr>
-              <w:rFonts w:ascii="Arial" w:eastAsia="Arial" w:hAnsi="Arial" w:cs="Arial"/>
-              <w:color w:val="000000"/>
+              <w:rFonts w:ascii="Arial" w:hAnsi="Arial" w:cs="Arial"/>
               <w:sz w:val="24"/>
               <w:szCs w:val="24"/>
             </w:rPr>
-          </w:pPr>
-          <w:hyperlink w:anchor="_30j0zll">
+            <w:fldChar w:fldCharType="begin"/>
+          </w:r>
+          <w:r>
+            <w:rPr>
+              <w:rFonts w:ascii="Arial" w:hAnsi="Arial" w:cs="Arial"/>
+              <w:sz w:val="24"/>
+              <w:szCs w:val="24"/>
+            </w:rPr>
+            <w:instrText xml:space="preserve"> TOC \h \u \z </w:instrText>
+          </w:r>
+          <w:r>
+            <w:rPr>
+              <w:rFonts w:ascii="Arial" w:hAnsi="Arial" w:cs="Arial"/>
+              <w:sz w:val="24"/>
+              <w:szCs w:val="24"/>
+            </w:rPr>
+            <w:fldChar w:fldCharType="separate"/>
+          </w:r>
+          <w:hyperlink w:anchor="_Toc24317546" w:history="1">
             <w:r>
               <w:rPr>
+                <w:rStyle w:val="Hyperlink"/>
                 <w:rFonts w:ascii="Arial" w:eastAsia="Arial" w:hAnsi="Arial" w:cs="Arial"/>
-                <w:color w:val="000000"/>
+                <w:noProof/>
                 <w:sz w:val="24"/>
                 <w:szCs w:val="24"/>
               </w:rPr>
@@ -414,101 +360,387 @@
             </w:r>
             <w:r>
               <w:rPr>
-                <w:rFonts w:ascii="Arial" w:eastAsia="Arial" w:hAnsi="Arial" w:cs="Arial"/>
-                <w:color w:val="000000"/>
+                <w:rFonts w:ascii="Arial" w:hAnsi="Arial" w:cs="Arial"/>
+                <w:noProof/>
+                <w:webHidden/>
                 <w:sz w:val="24"/>
                 <w:szCs w:val="24"/>
               </w:rPr>
               <w:tab/>
+            </w:r>
+            <w:r>
+              <w:rPr>
+                <w:rFonts w:ascii="Arial" w:hAnsi="Arial" w:cs="Arial"/>
+                <w:noProof/>
+                <w:webHidden/>
+                <w:sz w:val="24"/>
+                <w:szCs w:val="24"/>
+              </w:rPr>
+              <w:fldChar w:fldCharType="begin"/>
+            </w:r>
+            <w:r>
+              <w:rPr>
+                <w:rFonts w:ascii="Arial" w:hAnsi="Arial" w:cs="Arial"/>
+                <w:noProof/>
+                <w:webHidden/>
+                <w:sz w:val="24"/>
+                <w:szCs w:val="24"/>
+              </w:rPr>
+              <w:instrText xml:space="preserve"> PAGEREF _Toc24317546 \h </w:instrText>
+            </w:r>
+            <w:r>
+              <w:rPr>
+                <w:rFonts w:ascii="Arial" w:hAnsi="Arial" w:cs="Arial"/>
+                <w:noProof/>
+                <w:webHidden/>
+                <w:sz w:val="24"/>
+                <w:szCs w:val="24"/>
+              </w:rPr>
+            </w:r>
+            <w:r>
+              <w:rPr>
+                <w:rFonts w:ascii="Arial" w:hAnsi="Arial" w:cs="Arial"/>
+                <w:noProof/>
+                <w:webHidden/>
+                <w:sz w:val="24"/>
+                <w:szCs w:val="24"/>
+              </w:rPr>
+              <w:fldChar w:fldCharType="separate"/>
+            </w:r>
+            <w:r>
+              <w:rPr>
+                <w:rFonts w:ascii="Arial" w:hAnsi="Arial" w:cs="Arial"/>
+                <w:noProof/>
+                <w:webHidden/>
+                <w:sz w:val="24"/>
+                <w:szCs w:val="24"/>
+              </w:rPr>
               <w:t>3</w:t>
+            </w:r>
+            <w:r>
+              <w:rPr>
+                <w:rFonts w:ascii="Arial" w:hAnsi="Arial" w:cs="Arial"/>
+                <w:noProof/>
+                <w:webHidden/>
+                <w:sz w:val="24"/>
+                <w:szCs w:val="24"/>
+              </w:rPr>
+              <w:fldChar w:fldCharType="end"/>
             </w:r>
           </w:hyperlink>
         </w:p>
+        <w:p/>
         <w:p>
           <w:pPr>
+            <w:pStyle w:val="Sumrio1"/>
+            <w:tabs>
+              <w:tab w:val="right" w:pos="8828"/>
+            </w:tabs>
             <w:rPr>
-              <w:rFonts w:ascii="Arial" w:eastAsia="Arial" w:hAnsi="Arial" w:cs="Arial"/>
+              <w:rStyle w:val="Hyperlink"/>
+              <w:rFonts w:ascii="Arial" w:hAnsi="Arial" w:cs="Arial"/>
+              <w:noProof/>
               <w:sz w:val="24"/>
               <w:szCs w:val="24"/>
             </w:rPr>
           </w:pPr>
+          <w:hyperlink w:anchor="_Toc24317547" w:history="1">
+            <w:r>
+              <w:rPr>
+                <w:rStyle w:val="Hyperlink"/>
+                <w:rFonts w:ascii="Arial" w:eastAsia="Arial" w:hAnsi="Arial" w:cs="Arial"/>
+                <w:noProof/>
+                <w:sz w:val="24"/>
+                <w:szCs w:val="24"/>
+              </w:rPr>
+              <w:t>Comparação de tempos de execução</w:t>
+            </w:r>
+            <w:r>
+              <w:rPr>
+                <w:rFonts w:ascii="Arial" w:hAnsi="Arial" w:cs="Arial"/>
+                <w:noProof/>
+                <w:webHidden/>
+                <w:sz w:val="24"/>
+                <w:szCs w:val="24"/>
+              </w:rPr>
+              <w:tab/>
+            </w:r>
+            <w:r>
+              <w:rPr>
+                <w:rFonts w:ascii="Arial" w:hAnsi="Arial" w:cs="Arial"/>
+                <w:noProof/>
+                <w:webHidden/>
+                <w:sz w:val="24"/>
+                <w:szCs w:val="24"/>
+              </w:rPr>
+              <w:fldChar w:fldCharType="begin"/>
+            </w:r>
+            <w:r>
+              <w:rPr>
+                <w:rFonts w:ascii="Arial" w:hAnsi="Arial" w:cs="Arial"/>
+                <w:noProof/>
+                <w:webHidden/>
+                <w:sz w:val="24"/>
+                <w:szCs w:val="24"/>
+              </w:rPr>
+              <w:instrText xml:space="preserve"> PAGEREF _Toc24317547 \h </w:instrText>
+            </w:r>
+            <w:r>
+              <w:rPr>
+                <w:rFonts w:ascii="Arial" w:hAnsi="Arial" w:cs="Arial"/>
+                <w:noProof/>
+                <w:webHidden/>
+                <w:sz w:val="24"/>
+                <w:szCs w:val="24"/>
+              </w:rPr>
+            </w:r>
+            <w:r>
+              <w:rPr>
+                <w:rFonts w:ascii="Arial" w:hAnsi="Arial" w:cs="Arial"/>
+                <w:noProof/>
+                <w:webHidden/>
+                <w:sz w:val="24"/>
+                <w:szCs w:val="24"/>
+              </w:rPr>
+              <w:fldChar w:fldCharType="separate"/>
+            </w:r>
+            <w:r>
+              <w:rPr>
+                <w:rFonts w:ascii="Arial" w:hAnsi="Arial" w:cs="Arial"/>
+                <w:noProof/>
+                <w:webHidden/>
+                <w:sz w:val="24"/>
+                <w:szCs w:val="24"/>
+              </w:rPr>
+              <w:t>4</w:t>
+            </w:r>
+            <w:r>
+              <w:rPr>
+                <w:rFonts w:ascii="Arial" w:hAnsi="Arial" w:cs="Arial"/>
+                <w:noProof/>
+                <w:webHidden/>
+                <w:sz w:val="24"/>
+                <w:szCs w:val="24"/>
+              </w:rPr>
+              <w:fldChar w:fldCharType="end"/>
+            </w:r>
+          </w:hyperlink>
         </w:p>
+        <w:p/>
         <w:p>
           <w:pPr>
-            <w:pBdr>
-              <w:top w:val="nil"/>
-              <w:left w:val="nil"/>
-              <w:bottom w:val="nil"/>
-              <w:right w:val="nil"/>
-              <w:between w:val="nil"/>
-            </w:pBdr>
+            <w:pStyle w:val="Sumrio1"/>
             <w:tabs>
-              <w:tab w:val="right" w:pos="9061"/>
+              <w:tab w:val="right" w:pos="8828"/>
             </w:tabs>
-            <w:spacing w:after="100"/>
             <w:rPr>
-              <w:rFonts w:ascii="Arial" w:eastAsia="Arial" w:hAnsi="Arial" w:cs="Arial"/>
-              <w:color w:val="000000"/>
+              <w:rStyle w:val="Hyperlink"/>
+              <w:rFonts w:ascii="Arial" w:hAnsi="Arial" w:cs="Arial"/>
+              <w:noProof/>
               <w:sz w:val="24"/>
               <w:szCs w:val="24"/>
             </w:rPr>
           </w:pPr>
-          <w:hyperlink w:anchor="_3znysh7">
+          <w:hyperlink w:anchor="_Toc24317548" w:history="1">
             <w:r>
               <w:rPr>
+                <w:rStyle w:val="Hyperlink"/>
                 <w:rFonts w:ascii="Arial" w:eastAsia="Arial" w:hAnsi="Arial" w:cs="Arial"/>
-                <w:color w:val="000000"/>
+                <w:noProof/>
                 <w:sz w:val="24"/>
                 <w:szCs w:val="24"/>
               </w:rPr>
-              <w:t>Tipos de Artes</w:t>
+              <w:t>Exemplos de Execução</w:t>
             </w:r>
             <w:r>
               <w:rPr>
-                <w:rFonts w:ascii="Arial" w:eastAsia="Arial" w:hAnsi="Arial" w:cs="Arial"/>
-                <w:color w:val="000000"/>
+                <w:rFonts w:ascii="Arial" w:hAnsi="Arial" w:cs="Arial"/>
+                <w:noProof/>
+                <w:webHidden/>
                 <w:sz w:val="24"/>
                 <w:szCs w:val="24"/>
               </w:rPr>
               <w:tab/>
+            </w:r>
+            <w:r>
+              <w:rPr>
+                <w:rFonts w:ascii="Arial" w:hAnsi="Arial" w:cs="Arial"/>
+                <w:noProof/>
+                <w:webHidden/>
+                <w:sz w:val="24"/>
+                <w:szCs w:val="24"/>
+              </w:rPr>
+              <w:fldChar w:fldCharType="begin"/>
+            </w:r>
+            <w:r>
+              <w:rPr>
+                <w:rFonts w:ascii="Arial" w:hAnsi="Arial" w:cs="Arial"/>
+                <w:noProof/>
+                <w:webHidden/>
+                <w:sz w:val="24"/>
+                <w:szCs w:val="24"/>
+              </w:rPr>
+              <w:instrText xml:space="preserve"> PAGEREF _Toc24317548 \h </w:instrText>
+            </w:r>
+            <w:r>
+              <w:rPr>
+                <w:rFonts w:ascii="Arial" w:hAnsi="Arial" w:cs="Arial"/>
+                <w:noProof/>
+                <w:webHidden/>
+                <w:sz w:val="24"/>
+                <w:szCs w:val="24"/>
+              </w:rPr>
+            </w:r>
+            <w:r>
+              <w:rPr>
+                <w:rFonts w:ascii="Arial" w:hAnsi="Arial" w:cs="Arial"/>
+                <w:noProof/>
+                <w:webHidden/>
+                <w:sz w:val="24"/>
+                <w:szCs w:val="24"/>
+              </w:rPr>
+              <w:fldChar w:fldCharType="separate"/>
+            </w:r>
+            <w:r>
+              <w:rPr>
+                <w:rFonts w:ascii="Arial" w:hAnsi="Arial" w:cs="Arial"/>
+                <w:noProof/>
+                <w:webHidden/>
+                <w:sz w:val="24"/>
+                <w:szCs w:val="24"/>
+              </w:rPr>
               <w:t>7</w:t>
+            </w:r>
+            <w:r>
+              <w:rPr>
+                <w:rFonts w:ascii="Arial" w:hAnsi="Arial" w:cs="Arial"/>
+                <w:noProof/>
+                <w:webHidden/>
+                <w:sz w:val="24"/>
+                <w:szCs w:val="24"/>
+              </w:rPr>
+              <w:fldChar w:fldCharType="end"/>
             </w:r>
           </w:hyperlink>
         </w:p>
+        <w:p/>
         <w:p>
           <w:pPr>
+            <w:pStyle w:val="Sumrio1"/>
+            <w:tabs>
+              <w:tab w:val="right" w:pos="8828"/>
+            </w:tabs>
             <w:rPr>
-              <w:rFonts w:ascii="Arial" w:eastAsia="Arial" w:hAnsi="Arial" w:cs="Arial"/>
+              <w:rStyle w:val="Hyperlink"/>
+              <w:rFonts w:ascii="Arial" w:hAnsi="Arial" w:cs="Arial"/>
+              <w:noProof/>
               <w:sz w:val="24"/>
               <w:szCs w:val="24"/>
             </w:rPr>
           </w:pPr>
+          <w:hyperlink w:anchor="_Toc24317549" w:history="1">
+            <w:r>
+              <w:rPr>
+                <w:rStyle w:val="Hyperlink"/>
+                <w:rFonts w:ascii="Arial" w:eastAsia="Arial" w:hAnsi="Arial" w:cs="Arial"/>
+                <w:noProof/>
+                <w:sz w:val="24"/>
+                <w:szCs w:val="24"/>
+              </w:rPr>
+              <w:t>Modo DEBUG</w:t>
+            </w:r>
+            <w:r>
+              <w:rPr>
+                <w:rFonts w:ascii="Arial" w:hAnsi="Arial" w:cs="Arial"/>
+                <w:noProof/>
+                <w:webHidden/>
+                <w:sz w:val="24"/>
+                <w:szCs w:val="24"/>
+              </w:rPr>
+              <w:tab/>
+            </w:r>
+            <w:r>
+              <w:rPr>
+                <w:rFonts w:ascii="Arial" w:hAnsi="Arial" w:cs="Arial"/>
+                <w:noProof/>
+                <w:webHidden/>
+                <w:sz w:val="24"/>
+                <w:szCs w:val="24"/>
+              </w:rPr>
+              <w:fldChar w:fldCharType="begin"/>
+            </w:r>
+            <w:r>
+              <w:rPr>
+                <w:rFonts w:ascii="Arial" w:hAnsi="Arial" w:cs="Arial"/>
+                <w:noProof/>
+                <w:webHidden/>
+                <w:sz w:val="24"/>
+                <w:szCs w:val="24"/>
+              </w:rPr>
+              <w:instrText xml:space="preserve"> PAGEREF _Toc24317549 \h </w:instrText>
+            </w:r>
+            <w:r>
+              <w:rPr>
+                <w:rFonts w:ascii="Arial" w:hAnsi="Arial" w:cs="Arial"/>
+                <w:noProof/>
+                <w:webHidden/>
+                <w:sz w:val="24"/>
+                <w:szCs w:val="24"/>
+              </w:rPr>
+            </w:r>
+            <w:r>
+              <w:rPr>
+                <w:rFonts w:ascii="Arial" w:hAnsi="Arial" w:cs="Arial"/>
+                <w:noProof/>
+                <w:webHidden/>
+                <w:sz w:val="24"/>
+                <w:szCs w:val="24"/>
+              </w:rPr>
+              <w:fldChar w:fldCharType="separate"/>
+            </w:r>
+            <w:r>
+              <w:rPr>
+                <w:rFonts w:ascii="Arial" w:hAnsi="Arial" w:cs="Arial"/>
+                <w:noProof/>
+                <w:webHidden/>
+                <w:sz w:val="24"/>
+                <w:szCs w:val="24"/>
+              </w:rPr>
+              <w:t>9</w:t>
+            </w:r>
+            <w:r>
+              <w:rPr>
+                <w:rFonts w:ascii="Arial" w:hAnsi="Arial" w:cs="Arial"/>
+                <w:noProof/>
+                <w:webHidden/>
+                <w:sz w:val="24"/>
+                <w:szCs w:val="24"/>
+              </w:rPr>
+              <w:fldChar w:fldCharType="end"/>
+            </w:r>
+          </w:hyperlink>
         </w:p>
+        <w:p/>
         <w:p>
           <w:pPr>
-            <w:pBdr>
-              <w:top w:val="nil"/>
-              <w:left w:val="nil"/>
-              <w:bottom w:val="nil"/>
-              <w:right w:val="nil"/>
-              <w:between w:val="nil"/>
-            </w:pBdr>
+            <w:pStyle w:val="Sumrio1"/>
             <w:tabs>
-              <w:tab w:val="right" w:pos="9061"/>
+              <w:tab w:val="right" w:pos="8828"/>
             </w:tabs>
-            <w:spacing w:after="100"/>
             <w:rPr>
-              <w:rFonts w:ascii="Arial" w:eastAsia="Arial" w:hAnsi="Arial" w:cs="Arial"/>
-              <w:color w:val="000000"/>
+              <w:rStyle w:val="Hyperlink"/>
+              <w:rFonts w:ascii="Arial" w:hAnsi="Arial" w:cs="Arial"/>
+              <w:noProof/>
               <w:sz w:val="24"/>
               <w:szCs w:val="24"/>
             </w:rPr>
           </w:pPr>
-          <w:hyperlink w:anchor="_2et92p0">
+          <w:hyperlink w:anchor="_Toc24317550" w:history="1">
             <w:r>
               <w:rPr>
+                <w:rStyle w:val="Hyperlink"/>
                 <w:rFonts w:ascii="Arial" w:eastAsia="Arial" w:hAnsi="Arial" w:cs="Arial"/>
-                <w:color w:val="000000"/>
+                <w:noProof/>
                 <w:sz w:val="24"/>
                 <w:szCs w:val="24"/>
               </w:rPr>
@@ -516,50 +748,95 @@
             </w:r>
             <w:r>
               <w:rPr>
-                <w:rFonts w:ascii="Arial" w:eastAsia="Arial" w:hAnsi="Arial" w:cs="Arial"/>
-                <w:color w:val="000000"/>
+                <w:rFonts w:ascii="Arial" w:hAnsi="Arial" w:cs="Arial"/>
+                <w:noProof/>
+                <w:webHidden/>
                 <w:sz w:val="24"/>
                 <w:szCs w:val="24"/>
               </w:rPr>
               <w:tab/>
+            </w:r>
+            <w:r>
+              <w:rPr>
+                <w:rFonts w:ascii="Arial" w:hAnsi="Arial" w:cs="Arial"/>
+                <w:noProof/>
+                <w:webHidden/>
+                <w:sz w:val="24"/>
+                <w:szCs w:val="24"/>
+              </w:rPr>
+              <w:fldChar w:fldCharType="begin"/>
+            </w:r>
+            <w:r>
+              <w:rPr>
+                <w:rFonts w:ascii="Arial" w:hAnsi="Arial" w:cs="Arial"/>
+                <w:noProof/>
+                <w:webHidden/>
+                <w:sz w:val="24"/>
+                <w:szCs w:val="24"/>
+              </w:rPr>
+              <w:instrText xml:space="preserve"> PAGEREF _Toc24317550 \h </w:instrText>
+            </w:r>
+            <w:r>
+              <w:rPr>
+                <w:rFonts w:ascii="Arial" w:hAnsi="Arial" w:cs="Arial"/>
+                <w:noProof/>
+                <w:webHidden/>
+                <w:sz w:val="24"/>
+                <w:szCs w:val="24"/>
+              </w:rPr>
+            </w:r>
+            <w:r>
+              <w:rPr>
+                <w:rFonts w:ascii="Arial" w:hAnsi="Arial" w:cs="Arial"/>
+                <w:noProof/>
+                <w:webHidden/>
+                <w:sz w:val="24"/>
+                <w:szCs w:val="24"/>
+              </w:rPr>
+              <w:fldChar w:fldCharType="separate"/>
+            </w:r>
+            <w:r>
+              <w:rPr>
+                <w:rFonts w:ascii="Arial" w:hAnsi="Arial" w:cs="Arial"/>
+                <w:noProof/>
+                <w:webHidden/>
+                <w:sz w:val="24"/>
+                <w:szCs w:val="24"/>
+              </w:rPr>
               <w:t>11</w:t>
+            </w:r>
+            <w:r>
+              <w:rPr>
+                <w:rFonts w:ascii="Arial" w:hAnsi="Arial" w:cs="Arial"/>
+                <w:noProof/>
+                <w:webHidden/>
+                <w:sz w:val="24"/>
+                <w:szCs w:val="24"/>
+              </w:rPr>
+              <w:fldChar w:fldCharType="end"/>
             </w:r>
           </w:hyperlink>
         </w:p>
+        <w:p/>
         <w:p>
           <w:pPr>
+            <w:pStyle w:val="Sumrio1"/>
+            <w:tabs>
+              <w:tab w:val="right" w:pos="8828"/>
+            </w:tabs>
             <w:rPr>
-              <w:rFonts w:ascii="Arial" w:eastAsia="Arial" w:hAnsi="Arial" w:cs="Arial"/>
+              <w:rFonts w:ascii="Arial" w:eastAsiaTheme="minorEastAsia" w:hAnsi="Arial" w:cs="Arial"/>
+              <w:noProof/>
               <w:sz w:val="24"/>
               <w:szCs w:val="24"/>
             </w:rPr>
           </w:pPr>
-        </w:p>
-        <w:p>
-          <w:pPr>
-            <w:pBdr>
-              <w:top w:val="nil"/>
-              <w:left w:val="nil"/>
-              <w:bottom w:val="nil"/>
-              <w:right w:val="nil"/>
-              <w:between w:val="nil"/>
-            </w:pBdr>
-            <w:tabs>
-              <w:tab w:val="right" w:pos="9061"/>
-            </w:tabs>
-            <w:spacing w:after="100"/>
-            <w:rPr>
-              <w:rFonts w:ascii="Arial" w:eastAsia="Arial" w:hAnsi="Arial" w:cs="Arial"/>
-              <w:color w:val="000000"/>
-              <w:sz w:val="24"/>
-              <w:szCs w:val="24"/>
-            </w:rPr>
-          </w:pPr>
-          <w:hyperlink w:anchor="_tyjcwt">
+          <w:hyperlink w:anchor="_Toc24317551" w:history="1">
             <w:r>
               <w:rPr>
+                <w:rStyle w:val="Hyperlink"/>
                 <w:rFonts w:ascii="Arial" w:eastAsia="Arial" w:hAnsi="Arial" w:cs="Arial"/>
-                <w:color w:val="000000"/>
+                <w:noProof/>
                 <w:sz w:val="24"/>
                 <w:szCs w:val="24"/>
               </w:rPr>
@@ -567,18 +844,82 @@
             </w:r>
             <w:r>
               <w:rPr>
-                <w:rFonts w:ascii="Arial" w:eastAsia="Arial" w:hAnsi="Arial" w:cs="Arial"/>
-                <w:color w:val="000000"/>
+                <w:rFonts w:ascii="Arial" w:hAnsi="Arial" w:cs="Arial"/>
+                <w:noProof/>
+                <w:webHidden/>
                 <w:sz w:val="24"/>
                 <w:szCs w:val="24"/>
               </w:rPr>
               <w:tab/>
+            </w:r>
+            <w:r>
+              <w:rPr>
+                <w:rFonts w:ascii="Arial" w:hAnsi="Arial" w:cs="Arial"/>
+                <w:noProof/>
+                <w:webHidden/>
+                <w:sz w:val="24"/>
+                <w:szCs w:val="24"/>
+              </w:rPr>
+              <w:fldChar w:fldCharType="begin"/>
+            </w:r>
+            <w:r>
+              <w:rPr>
+                <w:rFonts w:ascii="Arial" w:hAnsi="Arial" w:cs="Arial"/>
+                <w:noProof/>
+                <w:webHidden/>
+                <w:sz w:val="24"/>
+                <w:szCs w:val="24"/>
+              </w:rPr>
+              <w:instrText xml:space="preserve"> PAGEREF _Toc24317551 \h </w:instrText>
+            </w:r>
+            <w:r>
+              <w:rPr>
+                <w:rFonts w:ascii="Arial" w:hAnsi="Arial" w:cs="Arial"/>
+                <w:noProof/>
+                <w:webHidden/>
+                <w:sz w:val="24"/>
+                <w:szCs w:val="24"/>
+              </w:rPr>
+            </w:r>
+            <w:r>
+              <w:rPr>
+                <w:rFonts w:ascii="Arial" w:hAnsi="Arial" w:cs="Arial"/>
+                <w:noProof/>
+                <w:webHidden/>
+                <w:sz w:val="24"/>
+                <w:szCs w:val="24"/>
+              </w:rPr>
+              <w:fldChar w:fldCharType="separate"/>
+            </w:r>
+            <w:r>
+              <w:rPr>
+                <w:rFonts w:ascii="Arial" w:hAnsi="Arial" w:cs="Arial"/>
+                <w:noProof/>
+                <w:webHidden/>
+                <w:sz w:val="24"/>
+                <w:szCs w:val="24"/>
+              </w:rPr>
               <w:t>14</w:t>
+            </w:r>
+            <w:r>
+              <w:rPr>
+                <w:rFonts w:ascii="Arial" w:hAnsi="Arial" w:cs="Arial"/>
+                <w:noProof/>
+                <w:webHidden/>
+                <w:sz w:val="24"/>
+                <w:szCs w:val="24"/>
+              </w:rPr>
+              <w:fldChar w:fldCharType="end"/>
             </w:r>
           </w:hyperlink>
         </w:p>
         <w:p>
           <w:r>
+            <w:rPr>
+              <w:rFonts w:ascii="Arial" w:hAnsi="Arial" w:cs="Arial"/>
+              <w:sz w:val="24"/>
+              <w:szCs w:val="24"/>
+            </w:rPr>
             <w:fldChar w:fldCharType="end"/>
           </w:r>
         </w:p>
@@ -671,14 +1012,8 @@
     </w:p>
     <w:p>
       <w:pPr>
-        <w:jc w:val="center"/>
-      </w:pPr>
-    </w:p>
-    <w:p>
-      <w:pPr>
-        <w:jc w:val="center"/>
         <w:sectPr>
-          <w:footerReference w:type="default" r:id="rId6"/>
+          <w:footerReference w:type="default" r:id="rId7"/>
           <w:pgSz w:w="11906" w:h="16838"/>
           <w:pgMar w:top="1701" w:right="1134" w:bottom="1134" w:left="1701" w:header="0" w:footer="708" w:gutter="0"/>
           <w:pgNumType w:start="1"/>
@@ -696,8 +1031,7 @@
           <w:color w:val="000000"/>
         </w:rPr>
       </w:pPr>
-      <w:bookmarkStart w:id="1" w:name="_30j0zll" w:colFirst="0" w:colLast="0"/>
-      <w:bookmarkEnd w:id="1"/>
+      <w:bookmarkStart w:id="0" w:name="_Toc24317546"/>
       <w:r>
         <w:rPr>
           <w:rFonts w:ascii="Arial" w:eastAsia="Arial" w:hAnsi="Arial" w:cs="Arial"/>
@@ -706,6 +1040,7 @@
         <w:lastRenderedPageBreak/>
         <w:t>Introdução</w:t>
       </w:r>
+      <w:bookmarkEnd w:id="0"/>
     </w:p>
     <w:p/>
     <w:p>
@@ -731,7 +1066,7 @@
           <w:sz w:val="24"/>
           <w:szCs w:val="24"/>
         </w:rPr>
-        <w:t>resentado a seguir entrega dum algoritmos</w:t>
+        <w:t xml:space="preserve">resentado a seguir entrega </w:t>
       </w:r>
       <w:r>
         <w:rPr>
@@ -739,6 +1074,14 @@
           <w:sz w:val="24"/>
           <w:szCs w:val="24"/>
         </w:rPr>
+        <w:t>um algoritmos</w:t>
+      </w:r>
+      <w:r>
+        <w:rPr>
+          <w:rFonts w:ascii="Arial" w:eastAsia="Arial" w:hAnsi="Arial" w:cs="Arial"/>
+          <w:sz w:val="24"/>
+          <w:szCs w:val="24"/>
+        </w:rPr>
         <w:t xml:space="preserve"> capaz de resolver o problema da pirâmide</w:t>
       </w:r>
       <w:r>
@@ -912,8 +1255,6 @@
           <w:szCs w:val="24"/>
         </w:rPr>
       </w:pPr>
-      <w:bookmarkStart w:id="2" w:name="_GoBack"/>
-      <w:bookmarkEnd w:id="2"/>
     </w:p>
     <w:p>
       <w:pPr>
@@ -936,7 +1277,6 @@
     <w:p>
       <w:pPr>
         <w:spacing w:line="240" w:lineRule="auto"/>
-        <w:ind w:firstLine="708"/>
         <w:jc w:val="center"/>
         <w:rPr>
           <w:rFonts w:ascii="Arial" w:eastAsia="Arial" w:hAnsi="Arial" w:cs="Arial"/>
@@ -980,7 +1320,7 @@
                     <pic:cNvPicPr preferRelativeResize="0"/>
                   </pic:nvPicPr>
                   <pic:blipFill>
-                    <a:blip r:embed="rId7"/>
+                    <a:blip r:embed="rId8"/>
                     <a:srcRect/>
                     <a:stretch>
                       <a:fillRect/>
@@ -1006,7 +1346,6 @@
     <w:p>
       <w:pPr>
         <w:spacing w:line="240" w:lineRule="auto"/>
-        <w:ind w:firstLine="708"/>
         <w:jc w:val="center"/>
         <w:rPr>
           <w:rFonts w:ascii="Arial" w:eastAsia="Arial" w:hAnsi="Arial" w:cs="Arial"/>
@@ -1103,7 +1442,7 @@
                     <pic:cNvPicPr preferRelativeResize="0"/>
                   </pic:nvPicPr>
                   <pic:blipFill>
-                    <a:blip r:embed="rId8"/>
+                    <a:blip r:embed="rId9"/>
                     <a:srcRect/>
                     <a:stretch>
                       <a:fillRect/>
@@ -1172,16 +1511,36 @@
           <w:sz w:val="24"/>
           <w:szCs w:val="24"/>
         </w:rPr>
-        <w:t xml:space="preserve">Primeiramente, entre com o nome do arquivo de entrada desejado, em seguida, caso a abertura seja realizada com sucesso, a pirâmide lida é impressa na tela e um menu com 5 opções é exibido. Dentre as possibilidades de opções estão: 1 - Resultado da maior soma utilizando recursividade; 2 - Resultado da maior soma </w:t>
-      </w:r>
-      <w:r>
+        <w:t>Primeiramente, entre com o nome do arquivo de entrada desejado, em seguida, caso a abertura seja realizada com sucesso, a pirâmide lida é impressa na tela e um menu com 5 opções é exibido. Dentre as possibilidades de opções estão:</w:t>
+      </w:r>
+    </w:p>
+    <w:p>
+      <w:pPr>
+        <w:spacing w:line="360" w:lineRule="auto"/>
         <w:rPr>
           <w:rFonts w:ascii="Arial" w:eastAsia="Arial" w:hAnsi="Arial" w:cs="Arial"/>
           <w:sz w:val="24"/>
           <w:szCs w:val="24"/>
         </w:rPr>
+      </w:pPr>
+    </w:p>
+    <w:p>
+      <w:pPr>
+        <w:spacing w:line="360" w:lineRule="auto"/>
+        <w:rPr>
+          <w:rFonts w:ascii="Arial" w:eastAsia="Arial" w:hAnsi="Arial" w:cs="Arial"/>
+          <w:sz w:val="24"/>
+          <w:szCs w:val="24"/>
+        </w:rPr>
+      </w:pPr>
+      <w:r>
+        <w:rPr>
+          <w:rFonts w:ascii="Arial" w:eastAsia="Arial" w:hAnsi="Arial" w:cs="Arial"/>
+          <w:sz w:val="24"/>
+          <w:szCs w:val="24"/>
+        </w:rPr>
         <w:lastRenderedPageBreak/>
-        <w:t>utilizando programação dinâmica; 3 -  Resultado da maior soma utilizando algoritmo de trás para frente; 4 - Imprimir rota utilizando como base programação dinâmica; 5 - Imprimir rota utilizando como base algoritmo de trás para frente. A figura a seguir ilustra bem a situação descrita:</w:t>
+        <w:t xml:space="preserve"> 1 - Resultado da maior soma utilizando recursividade; 2 - Resultado da maior soma utilizando programação dinâmica; 3 -  Resultado da maior soma utilizando algoritmo de trás para frente; 4 - Imprimir rota utilizando como base programação dinâmica; 5 - Imprimir rota utilizando como base algoritmo de trás para frente. A figura a seguir ilustra bem a situação descrita:</w:t>
       </w:r>
     </w:p>
     <w:p>
@@ -1226,7 +1585,7 @@
                     <pic:cNvPicPr preferRelativeResize="0"/>
                   </pic:nvPicPr>
                   <pic:blipFill>
-                    <a:blip r:embed="rId9"/>
+                    <a:blip r:embed="rId10"/>
                     <a:srcRect/>
                     <a:stretch>
                       <a:fillRect/>
@@ -1293,13 +1652,15 @@
           <w:color w:val="232627"/>
         </w:rPr>
       </w:pPr>
+      <w:bookmarkStart w:id="1" w:name="_Toc24317547"/>
       <w:r>
         <w:rPr>
           <w:rFonts w:ascii="Arial" w:eastAsia="Arial" w:hAnsi="Arial" w:cs="Arial"/>
           <w:color w:val="232627"/>
         </w:rPr>
-        <w:t>Comparação de tempos da Tarefa A</w:t>
-      </w:r>
+        <w:t>Comparação de tempos de execução</w:t>
+      </w:r>
+      <w:bookmarkEnd w:id="1"/>
     </w:p>
     <w:p>
       <w:pPr>
@@ -1430,7 +1791,7 @@
             <wp:cNvGraphicFramePr/>
             <a:graphic xmlns:a="http://schemas.openxmlformats.org/drawingml/2006/main">
               <a:graphicData uri="http://schemas.openxmlformats.org/drawingml/2006/chart">
-                <c:chart xmlns:c="http://schemas.openxmlformats.org/drawingml/2006/chart" xmlns:r="http://schemas.openxmlformats.org/officeDocument/2006/relationships" r:id="rId10"/>
+                <c:chart xmlns:c="http://schemas.openxmlformats.org/drawingml/2006/chart" xmlns:r="http://schemas.openxmlformats.org/officeDocument/2006/relationships" r:id="rId11"/>
               </a:graphicData>
             </a:graphic>
           </wp:inline>
@@ -1454,7 +1815,7 @@
             <wp:cNvGraphicFramePr/>
             <a:graphic xmlns:a="http://schemas.openxmlformats.org/drawingml/2006/main">
               <a:graphicData uri="http://schemas.openxmlformats.org/drawingml/2006/chart">
-                <c:chart xmlns:c="http://schemas.openxmlformats.org/drawingml/2006/chart" xmlns:r="http://schemas.openxmlformats.org/officeDocument/2006/relationships" r:id="rId11"/>
+                <c:chart xmlns:c="http://schemas.openxmlformats.org/drawingml/2006/chart" xmlns:r="http://schemas.openxmlformats.org/officeDocument/2006/relationships" r:id="rId12"/>
               </a:graphicData>
             </a:graphic>
           </wp:inline>
@@ -1479,7 +1840,7 @@
             <wp:cNvGraphicFramePr/>
             <a:graphic xmlns:a="http://schemas.openxmlformats.org/drawingml/2006/main">
               <a:graphicData uri="http://schemas.openxmlformats.org/drawingml/2006/chart">
-                <c:chart xmlns:c="http://schemas.openxmlformats.org/drawingml/2006/chart" xmlns:r="http://schemas.openxmlformats.org/officeDocument/2006/relationships" r:id="rId12"/>
+                <c:chart xmlns:c="http://schemas.openxmlformats.org/drawingml/2006/chart" xmlns:r="http://schemas.openxmlformats.org/officeDocument/2006/relationships" r:id="rId13"/>
               </a:graphicData>
             </a:graphic>
           </wp:inline>
@@ -1507,7 +1868,7 @@
             <wp:cNvGraphicFramePr/>
             <a:graphic xmlns:a="http://schemas.openxmlformats.org/drawingml/2006/main">
               <a:graphicData uri="http://schemas.openxmlformats.org/drawingml/2006/chart">
-                <c:chart xmlns:c="http://schemas.openxmlformats.org/drawingml/2006/chart" xmlns:r="http://schemas.openxmlformats.org/officeDocument/2006/relationships" r:id="rId13"/>
+                <c:chart xmlns:c="http://schemas.openxmlformats.org/drawingml/2006/chart" xmlns:r="http://schemas.openxmlformats.org/officeDocument/2006/relationships" r:id="rId14"/>
               </a:graphicData>
             </a:graphic>
           </wp:inline>
@@ -1523,8 +1884,8 @@
           <w:szCs w:val="20"/>
         </w:rPr>
       </w:pPr>
-      <w:bookmarkStart w:id="3" w:name="_1fob9te" w:colFirst="0" w:colLast="0"/>
-      <w:bookmarkEnd w:id="3"/>
+      <w:bookmarkStart w:id="2" w:name="_1fob9te" w:colFirst="0" w:colLast="0"/>
+      <w:bookmarkEnd w:id="2"/>
     </w:p>
     <w:p>
       <w:pPr>
@@ -1553,114 +1914,558 @@
           <w:color w:val="000000"/>
         </w:rPr>
       </w:pPr>
-      <w:bookmarkStart w:id="4" w:name="_2et92p0" w:colFirst="0" w:colLast="0"/>
+      <w:bookmarkStart w:id="3" w:name="_Toc24317548"/>
+      <w:r>
+        <w:rPr>
+          <w:rFonts w:ascii="Arial" w:eastAsia="Arial" w:hAnsi="Arial" w:cs="Arial"/>
+          <w:color w:val="000000"/>
+        </w:rPr>
+        <w:lastRenderedPageBreak/>
+        <w:t>Exemplos de Execução</w:t>
+      </w:r>
+      <w:bookmarkEnd w:id="3"/>
+    </w:p>
+    <w:p>
+      <w:pPr>
+        <w:rPr>
+          <w:rFonts w:ascii="Arial" w:hAnsi="Arial" w:cs="Arial"/>
+          <w:sz w:val="24"/>
+        </w:rPr>
+      </w:pPr>
+      <w:r>
+        <w:tab/>
+      </w:r>
+    </w:p>
+    <w:p>
+      <w:pPr>
+        <w:rPr>
+          <w:rFonts w:ascii="Arial" w:hAnsi="Arial" w:cs="Arial"/>
+          <w:sz w:val="24"/>
+        </w:rPr>
+      </w:pPr>
+      <w:r>
+        <w:rPr>
+          <w:rFonts w:ascii="Arial" w:hAnsi="Arial" w:cs="Arial"/>
+          <w:sz w:val="24"/>
+        </w:rPr>
+        <w:tab/>
+        <w:t>As figuras</w:t>
+      </w:r>
+      <w:r>
+        <w:rPr>
+          <w:rFonts w:ascii="Arial" w:hAnsi="Arial" w:cs="Arial"/>
+          <w:sz w:val="24"/>
+        </w:rPr>
+        <w:t xml:space="preserve"> (4 a 6) a</w:t>
+      </w:r>
+      <w:r>
+        <w:rPr>
+          <w:rFonts w:ascii="Arial" w:hAnsi="Arial" w:cs="Arial"/>
+          <w:sz w:val="24"/>
+        </w:rPr>
+        <w:t xml:space="preserve"> seguir ilustram a execuç</w:t>
+      </w:r>
+      <w:r>
+        <w:rPr>
+          <w:rFonts w:ascii="Arial" w:hAnsi="Arial" w:cs="Arial"/>
+          <w:sz w:val="24"/>
+        </w:rPr>
+        <w:t>ão do programa com as 3 possíveis formas de resolução do problema da pirâmide para entrada igual a 20 linhas:</w:t>
+      </w:r>
+    </w:p>
+    <w:p>
+      <w:pPr>
+        <w:jc w:val="center"/>
+        <w:rPr>
+          <w:rFonts w:ascii="Arial" w:hAnsi="Arial" w:cs="Arial"/>
+          <w:sz w:val="20"/>
+        </w:rPr>
+      </w:pPr>
+      <w:r>
+        <w:rPr>
+          <w:rFonts w:ascii="Arial" w:hAnsi="Arial" w:cs="Arial"/>
+          <w:sz w:val="20"/>
+        </w:rPr>
+        <w:t>Figura</w:t>
+      </w:r>
+      <w:r>
+        <w:rPr>
+          <w:rFonts w:ascii="Arial" w:hAnsi="Arial" w:cs="Arial"/>
+          <w:sz w:val="20"/>
+        </w:rPr>
+        <w:t xml:space="preserve"> 4</w:t>
+      </w:r>
+    </w:p>
+    <w:p>
+      <w:pPr>
+        <w:rPr>
+          <w:rFonts w:ascii="Arial" w:hAnsi="Arial" w:cs="Arial"/>
+          <w:sz w:val="24"/>
+        </w:rPr>
+      </w:pPr>
+      <w:r>
+        <w:rPr>
+          <w:rFonts w:ascii="Arial" w:hAnsi="Arial" w:cs="Arial"/>
+          <w:sz w:val="24"/>
+        </w:rPr>
+        <w:pict>
+          <v:shapetype id="_x0000_t75" coordsize="21600,21600" o:spt="75" o:preferrelative="t" path="m@4@5l@4@11@9@11@9@5xe" filled="f" stroked="f">
+            <v:stroke joinstyle="miter"/>
+            <v:formulas>
+              <v:f eqn="if lineDrawn pixelLineWidth 0"/>
+              <v:f eqn="sum @0 1 0"/>
+              <v:f eqn="sum 0 0 @1"/>
+              <v:f eqn="prod @2 1 2"/>
+              <v:f eqn="prod @3 21600 pixelWidth"/>
+              <v:f eqn="prod @3 21600 pixelHeight"/>
+              <v:f eqn="sum @0 0 1"/>
+              <v:f eqn="prod @6 1 2"/>
+              <v:f eqn="prod @7 21600 pixelWidth"/>
+              <v:f eqn="sum @8 21600 0"/>
+              <v:f eqn="prod @7 21600 pixelHeight"/>
+              <v:f eqn="sum @10 21600 0"/>
+            </v:formulas>
+            <v:path o:extrusionok="f" gradientshapeok="t" o:connecttype="rect"/>
+            <o:lock v:ext="edit" aspectratio="t"/>
+          </v:shapetype>
+          <v:shape id="_x0000_i1032" type="#_x0000_t75" style="width:441.7pt;height:464.65pt">
+            <v:imagedata r:id="rId15" o:title="Screenshot_20191110_201741"/>
+          </v:shape>
+        </w:pict>
+      </w:r>
+    </w:p>
+    <w:p>
+      <w:pPr>
+        <w:jc w:val="center"/>
+        <w:rPr>
+          <w:rFonts w:ascii="Arial" w:hAnsi="Arial" w:cs="Arial"/>
+          <w:sz w:val="20"/>
+        </w:rPr>
+      </w:pPr>
+      <w:r>
+        <w:rPr>
+          <w:rFonts w:ascii="Arial" w:hAnsi="Arial" w:cs="Arial"/>
+          <w:sz w:val="20"/>
+        </w:rPr>
+        <w:t>Fonte: Terminal Linux</w:t>
+      </w:r>
+    </w:p>
+    <w:p>
+      <w:pPr>
+        <w:jc w:val="center"/>
+        <w:rPr>
+          <w:rFonts w:ascii="Arial" w:hAnsi="Arial" w:cs="Arial"/>
+          <w:sz w:val="20"/>
+        </w:rPr>
+      </w:pPr>
+    </w:p>
+    <w:p>
+      <w:pPr>
+        <w:jc w:val="center"/>
+        <w:rPr>
+          <w:rFonts w:ascii="Arial" w:hAnsi="Arial" w:cs="Arial"/>
+          <w:sz w:val="20"/>
+        </w:rPr>
+      </w:pPr>
+    </w:p>
+    <w:p>
+      <w:pPr>
+        <w:jc w:val="center"/>
+        <w:rPr>
+          <w:rFonts w:ascii="Arial" w:hAnsi="Arial" w:cs="Arial"/>
+          <w:sz w:val="20"/>
+        </w:rPr>
+      </w:pPr>
+    </w:p>
+    <w:p>
+      <w:pPr>
+        <w:rPr>
+          <w:rFonts w:ascii="Arial" w:hAnsi="Arial" w:cs="Arial"/>
+          <w:sz w:val="20"/>
+        </w:rPr>
+      </w:pPr>
+    </w:p>
+    <w:p>
+      <w:pPr>
+        <w:jc w:val="center"/>
+        <w:rPr>
+          <w:rFonts w:ascii="Arial" w:hAnsi="Arial" w:cs="Arial"/>
+          <w:sz w:val="20"/>
+        </w:rPr>
+      </w:pPr>
+      <w:r>
+        <w:rPr>
+          <w:rFonts w:ascii="Arial" w:hAnsi="Arial" w:cs="Arial"/>
+          <w:sz w:val="20"/>
+        </w:rPr>
+        <w:lastRenderedPageBreak/>
+        <w:t>Figura 5</w:t>
+      </w:r>
+      <w:r>
+        <w:rPr>
+          <w:rFonts w:ascii="Arial" w:hAnsi="Arial" w:cs="Arial"/>
+          <w:sz w:val="20"/>
+        </w:rPr>
+        <w:pict>
+          <v:shape id="_x0000_i1033" type="#_x0000_t75" style="width:441.7pt;height:429.6pt">
+            <v:imagedata r:id="rId16" o:title="Programação dinamica"/>
+          </v:shape>
+        </w:pict>
+      </w:r>
+    </w:p>
+    <w:p>
+      <w:pPr>
+        <w:jc w:val="center"/>
+        <w:rPr>
+          <w:rFonts w:ascii="Arial" w:hAnsi="Arial" w:cs="Arial"/>
+          <w:sz w:val="20"/>
+        </w:rPr>
+      </w:pPr>
+      <w:r>
+        <w:rPr>
+          <w:rFonts w:ascii="Arial" w:hAnsi="Arial" w:cs="Arial"/>
+          <w:sz w:val="20"/>
+        </w:rPr>
+        <w:t>Fonte: Terminal Linux</w:t>
+      </w:r>
+    </w:p>
+    <w:p>
+      <w:pPr>
+        <w:jc w:val="center"/>
+        <w:rPr>
+          <w:rFonts w:ascii="Arial" w:hAnsi="Arial" w:cs="Arial"/>
+          <w:sz w:val="20"/>
+        </w:rPr>
+      </w:pPr>
+    </w:p>
+    <w:p>
+      <w:pPr>
+        <w:jc w:val="center"/>
+        <w:rPr>
+          <w:rFonts w:ascii="Arial" w:hAnsi="Arial" w:cs="Arial"/>
+          <w:sz w:val="20"/>
+        </w:rPr>
+      </w:pPr>
+    </w:p>
+    <w:p>
+      <w:pPr>
+        <w:jc w:val="center"/>
+        <w:rPr>
+          <w:rFonts w:ascii="Arial" w:hAnsi="Arial" w:cs="Arial"/>
+          <w:sz w:val="20"/>
+        </w:rPr>
+      </w:pPr>
+    </w:p>
+    <w:p>
+      <w:pPr>
+        <w:jc w:val="center"/>
+        <w:rPr>
+          <w:rFonts w:ascii="Arial" w:hAnsi="Arial" w:cs="Arial"/>
+          <w:sz w:val="20"/>
+        </w:rPr>
+      </w:pPr>
+    </w:p>
+    <w:p>
+      <w:pPr>
+        <w:jc w:val="center"/>
+        <w:rPr>
+          <w:rFonts w:ascii="Arial" w:hAnsi="Arial" w:cs="Arial"/>
+          <w:sz w:val="20"/>
+        </w:rPr>
+      </w:pPr>
+    </w:p>
+    <w:p>
+      <w:pPr>
+        <w:jc w:val="center"/>
+        <w:rPr>
+          <w:rFonts w:ascii="Arial" w:hAnsi="Arial" w:cs="Arial"/>
+          <w:sz w:val="20"/>
+        </w:rPr>
+      </w:pPr>
+    </w:p>
+    <w:p>
+      <w:pPr>
+        <w:jc w:val="center"/>
+        <w:rPr>
+          <w:rFonts w:ascii="Arial" w:hAnsi="Arial" w:cs="Arial"/>
+          <w:sz w:val="20"/>
+        </w:rPr>
+      </w:pPr>
+    </w:p>
+    <w:p>
+      <w:pPr>
+        <w:jc w:val="center"/>
+        <w:rPr>
+          <w:rFonts w:ascii="Arial" w:hAnsi="Arial" w:cs="Arial"/>
+          <w:sz w:val="20"/>
+        </w:rPr>
+      </w:pPr>
+    </w:p>
+    <w:p>
+      <w:pPr>
+        <w:jc w:val="center"/>
+        <w:rPr>
+          <w:rFonts w:ascii="Arial" w:hAnsi="Arial" w:cs="Arial"/>
+          <w:sz w:val="20"/>
+        </w:rPr>
+      </w:pPr>
+    </w:p>
+    <w:p>
+      <w:pPr>
+        <w:jc w:val="center"/>
+        <w:rPr>
+          <w:rFonts w:ascii="Arial" w:hAnsi="Arial" w:cs="Arial"/>
+          <w:sz w:val="20"/>
+        </w:rPr>
+      </w:pPr>
+    </w:p>
+    <w:p>
+      <w:pPr>
+        <w:jc w:val="center"/>
+        <w:rPr>
+          <w:rFonts w:ascii="Arial" w:hAnsi="Arial" w:cs="Arial"/>
+          <w:sz w:val="20"/>
+        </w:rPr>
+      </w:pPr>
+    </w:p>
+    <w:p>
+      <w:pPr>
+        <w:jc w:val="center"/>
+        <w:rPr>
+          <w:rFonts w:ascii="Arial" w:hAnsi="Arial" w:cs="Arial"/>
+          <w:sz w:val="20"/>
+        </w:rPr>
+      </w:pPr>
+      <w:r>
+        <w:rPr>
+          <w:rFonts w:ascii="Arial" w:hAnsi="Arial" w:cs="Arial"/>
+          <w:sz w:val="20"/>
+        </w:rPr>
+        <w:lastRenderedPageBreak/>
+        <w:t>Figura 6</w:t>
+      </w:r>
+    </w:p>
+    <w:p>
+      <w:pPr>
+        <w:jc w:val="center"/>
+        <w:rPr>
+          <w:rFonts w:ascii="Arial" w:hAnsi="Arial" w:cs="Arial"/>
+          <w:sz w:val="20"/>
+        </w:rPr>
+      </w:pPr>
+      <w:r>
+        <w:rPr>
+          <w:rFonts w:ascii="Arial" w:hAnsi="Arial" w:cs="Arial"/>
+          <w:sz w:val="20"/>
+        </w:rPr>
+        <w:pict>
+          <v:shape id="_x0000_i1034" type="#_x0000_t75" style="width:441.7pt;height:441.7pt">
+            <v:imagedata r:id="rId17" o:title="Detrasparafrente"/>
+          </v:shape>
+        </w:pict>
+      </w:r>
+    </w:p>
+    <w:p>
+      <w:pPr>
+        <w:pStyle w:val="SemEspaamento"/>
+        <w:jc w:val="center"/>
+        <w:rPr>
+          <w:rFonts w:ascii="Arial" w:hAnsi="Arial" w:cs="Arial"/>
+          <w:sz w:val="20"/>
+        </w:rPr>
+      </w:pPr>
+      <w:r>
+        <w:rPr>
+          <w:rFonts w:ascii="Arial" w:hAnsi="Arial" w:cs="Arial"/>
+          <w:sz w:val="20"/>
+        </w:rPr>
+        <w:t>Fonte: Terminal Linux</w:t>
+      </w:r>
+    </w:p>
+    <w:p>
+      <w:pPr>
+        <w:pStyle w:val="Ttulo1"/>
+        <w:rPr>
+          <w:rFonts w:ascii="Arial" w:eastAsia="Arial" w:hAnsi="Arial" w:cs="Arial"/>
+          <w:color w:val="000000"/>
+        </w:rPr>
+      </w:pPr>
+      <w:bookmarkStart w:id="4" w:name="_Toc24317549"/>
+      <w:r>
+        <w:rPr>
+          <w:rFonts w:ascii="Arial" w:eastAsia="Arial" w:hAnsi="Arial" w:cs="Arial"/>
+          <w:color w:val="000000"/>
+        </w:rPr>
+        <w:t>Modo DEBUG</w:t>
+      </w:r>
       <w:bookmarkEnd w:id="4"/>
-      <w:r>
-        <w:rPr>
-          <w:rFonts w:ascii="Arial" w:eastAsia="Arial" w:hAnsi="Arial" w:cs="Arial"/>
-          <w:color w:val="000000"/>
+    </w:p>
+    <w:p/>
+    <w:p>
+      <w:pPr>
+        <w:rPr>
+          <w:rFonts w:ascii="Arial" w:hAnsi="Arial" w:cs="Arial"/>
+          <w:sz w:val="24"/>
+        </w:rPr>
+      </w:pPr>
+      <w:r>
+        <w:tab/>
+      </w:r>
+      <w:r>
+        <w:rPr>
+          <w:rFonts w:ascii="Arial" w:hAnsi="Arial" w:cs="Arial"/>
+          <w:sz w:val="24"/>
+        </w:rPr>
+        <w:t>O programa</w:t>
+      </w:r>
+      <w:r>
+        <w:rPr>
+          <w:rFonts w:ascii="Arial" w:hAnsi="Arial" w:cs="Arial"/>
+          <w:sz w:val="24"/>
+        </w:rPr>
+        <w:t xml:space="preserve"> conta com a opção de utilização em modo “d</w:t>
+      </w:r>
+      <w:r>
+        <w:rPr>
+          <w:rFonts w:ascii="Arial" w:hAnsi="Arial" w:cs="Arial"/>
+          <w:sz w:val="24"/>
+        </w:rPr>
+        <w:t>ebug”</w:t>
+      </w:r>
+      <w:r>
+        <w:rPr>
+          <w:rFonts w:ascii="Arial" w:hAnsi="Arial" w:cs="Arial"/>
+          <w:sz w:val="24"/>
+        </w:rPr>
+        <w:t xml:space="preserve"> que (quando ativado) exibe na tela o tempo de execução de cada algoritmo escolhido</w:t>
+      </w:r>
+      <w:r>
+        <w:rPr>
+          <w:rFonts w:ascii="Arial" w:hAnsi="Arial" w:cs="Arial"/>
+          <w:sz w:val="24"/>
+        </w:rPr>
+        <w:t>, para utiliza-lo</w:t>
+      </w:r>
+      <w:r>
+        <w:rPr>
+          <w:rFonts w:ascii="Arial" w:hAnsi="Arial" w:cs="Arial"/>
+          <w:sz w:val="24"/>
+        </w:rPr>
+        <w:t>, o valor de “DEBUG” no arquivo “</w:t>
+      </w:r>
+      <w:proofErr w:type="spellStart"/>
+      <w:r>
+        <w:rPr>
+          <w:rFonts w:ascii="Arial" w:hAnsi="Arial" w:cs="Arial"/>
+          <w:sz w:val="24"/>
+        </w:rPr>
+        <w:t>main.c</w:t>
+      </w:r>
+      <w:proofErr w:type="spellEnd"/>
+      <w:r>
+        <w:rPr>
+          <w:rFonts w:ascii="Arial" w:hAnsi="Arial" w:cs="Arial"/>
+          <w:sz w:val="24"/>
+        </w:rPr>
+        <w:t>” de</w:t>
+      </w:r>
+      <w:r>
+        <w:rPr>
+          <w:rFonts w:ascii="Arial" w:hAnsi="Arial" w:cs="Arial"/>
+          <w:sz w:val="24"/>
+        </w:rPr>
+        <w:t>ve ser definido para o 1, caso seja definido como 0</w:t>
+      </w:r>
+      <w:r>
+        <w:rPr>
+          <w:rFonts w:ascii="Arial" w:hAnsi="Arial" w:cs="Arial"/>
+          <w:sz w:val="24"/>
+        </w:rPr>
+        <w:t>, o</w:t>
+      </w:r>
+      <w:r>
+        <w:rPr>
+          <w:rFonts w:ascii="Arial" w:hAnsi="Arial" w:cs="Arial"/>
+          <w:sz w:val="24"/>
+        </w:rPr>
+        <w:t xml:space="preserve"> programa ira rodar sem exibir o tempo de execução de cada algoritmo</w:t>
+      </w:r>
+      <w:r>
+        <w:rPr>
+          <w:rFonts w:ascii="Arial" w:hAnsi="Arial" w:cs="Arial"/>
+          <w:sz w:val="24"/>
+        </w:rPr>
+        <w:t>.</w:t>
+      </w:r>
+      <w:r>
+        <w:rPr>
+          <w:rFonts w:ascii="Arial" w:hAnsi="Arial" w:cs="Arial"/>
+          <w:sz w:val="24"/>
+        </w:rPr>
+        <w:t xml:space="preserve"> A figura abaixo demonstra o local da definição do valor de “DEBUG”:</w:t>
+      </w:r>
+    </w:p>
+    <w:p>
+      <w:pPr>
+        <w:jc w:val="center"/>
+        <w:rPr>
+          <w:rFonts w:ascii="Arial" w:hAnsi="Arial" w:cs="Arial"/>
+          <w:sz w:val="20"/>
+        </w:rPr>
+      </w:pPr>
+      <w:r>
+        <w:rPr>
+          <w:rFonts w:ascii="Arial" w:hAnsi="Arial" w:cs="Arial"/>
+          <w:sz w:val="20"/>
+        </w:rPr>
+        <w:t>Figura 7</w:t>
+      </w:r>
+    </w:p>
+    <w:p>
+      <w:pPr>
+        <w:jc w:val="center"/>
+        <w:rPr>
+          <w:rFonts w:ascii="Arial" w:hAnsi="Arial" w:cs="Arial"/>
+          <w:sz w:val="24"/>
+        </w:rPr>
+      </w:pPr>
+      <w:r>
+        <w:rPr>
+          <w:rFonts w:ascii="Arial" w:hAnsi="Arial" w:cs="Arial"/>
+          <w:sz w:val="24"/>
+        </w:rPr>
+        <w:pict>
+          <v:shape id="_x0000_i1031" type="#_x0000_t75" style="width:303.15pt;height:36.9pt">
+            <v:imagedata r:id="rId18" o:title="define"/>
+          </v:shape>
+        </w:pict>
+      </w:r>
+    </w:p>
+    <w:p>
+      <w:pPr>
+        <w:jc w:val="center"/>
+        <w:rPr>
+          <w:rFonts w:ascii="Arial" w:hAnsi="Arial" w:cs="Arial"/>
+          <w:sz w:val="20"/>
+        </w:rPr>
+      </w:pPr>
+      <w:r>
+        <w:rPr>
+          <w:rFonts w:ascii="Arial" w:hAnsi="Arial" w:cs="Arial"/>
+          <w:sz w:val="20"/>
         </w:rPr>
         <w:lastRenderedPageBreak/>
-        <w:t>Modo DEBUG</w:t>
-      </w:r>
-    </w:p>
-    <w:p/>
-    <w:p>
-      <w:pPr>
-        <w:rPr>
-          <w:rFonts w:ascii="Arial" w:hAnsi="Arial" w:cs="Arial"/>
-          <w:sz w:val="24"/>
-        </w:rPr>
-      </w:pPr>
-      <w:r>
-        <w:tab/>
-      </w:r>
-      <w:r>
-        <w:rPr>
-          <w:rFonts w:ascii="Arial" w:hAnsi="Arial" w:cs="Arial"/>
-          <w:sz w:val="24"/>
-        </w:rPr>
-        <w:t>O programa</w:t>
-      </w:r>
-      <w:r>
-        <w:rPr>
-          <w:rFonts w:ascii="Arial" w:hAnsi="Arial" w:cs="Arial"/>
-          <w:sz w:val="24"/>
-        </w:rPr>
-        <w:t xml:space="preserve"> conta com a opção de utilização em modo “d</w:t>
-      </w:r>
-      <w:r>
-        <w:rPr>
-          <w:rFonts w:ascii="Arial" w:hAnsi="Arial" w:cs="Arial"/>
-          <w:sz w:val="24"/>
-        </w:rPr>
-        <w:t>ebug”</w:t>
-      </w:r>
-      <w:r>
-        <w:rPr>
-          <w:rFonts w:ascii="Arial" w:hAnsi="Arial" w:cs="Arial"/>
-          <w:sz w:val="24"/>
-        </w:rPr>
-        <w:t xml:space="preserve"> que (quando ativado) exibe na tela o tempo de execução de cada algoritmo escolhido</w:t>
-      </w:r>
-      <w:r>
-        <w:rPr>
-          <w:rFonts w:ascii="Arial" w:hAnsi="Arial" w:cs="Arial"/>
-          <w:sz w:val="24"/>
-        </w:rPr>
-        <w:t>, para utiliza-lo</w:t>
-      </w:r>
-      <w:r>
-        <w:rPr>
-          <w:rFonts w:ascii="Arial" w:hAnsi="Arial" w:cs="Arial"/>
-          <w:sz w:val="24"/>
-        </w:rPr>
-        <w:t>, o valor de “DEBUG” no arquivo “</w:t>
+        <w:t xml:space="preserve">Fonte: </w:t>
       </w:r>
       <w:proofErr w:type="spellStart"/>
       <w:r>
         <w:rPr>
           <w:rFonts w:ascii="Arial" w:hAnsi="Arial" w:cs="Arial"/>
-          <w:sz w:val="24"/>
+          <w:sz w:val="20"/>
         </w:rPr>
         <w:t>main.c</w:t>
       </w:r>
       <w:proofErr w:type="spellEnd"/>
-      <w:r>
-        <w:rPr>
-          <w:rFonts w:ascii="Arial" w:hAnsi="Arial" w:cs="Arial"/>
-          <w:sz w:val="24"/>
-        </w:rPr>
-        <w:t>” de</w:t>
-      </w:r>
-      <w:r>
-        <w:rPr>
-          <w:rFonts w:ascii="Arial" w:hAnsi="Arial" w:cs="Arial"/>
-          <w:sz w:val="24"/>
-        </w:rPr>
-        <w:t>ve ser definido para o 1, caso seja definido como 0</w:t>
-      </w:r>
-      <w:r>
-        <w:rPr>
-          <w:rFonts w:ascii="Arial" w:hAnsi="Arial" w:cs="Arial"/>
-          <w:sz w:val="24"/>
-        </w:rPr>
-        <w:t>, o</w:t>
-      </w:r>
-      <w:r>
-        <w:rPr>
-          <w:rFonts w:ascii="Arial" w:hAnsi="Arial" w:cs="Arial"/>
-          <w:sz w:val="24"/>
-        </w:rPr>
-        <w:t xml:space="preserve"> programa ira rodar sem exibir o tempo de execução de cada algoritmo</w:t>
-      </w:r>
-      <w:r>
-        <w:rPr>
-          <w:rFonts w:ascii="Arial" w:hAnsi="Arial" w:cs="Arial"/>
-          <w:sz w:val="24"/>
-        </w:rPr>
-        <w:t>.</w:t>
-      </w:r>
     </w:p>
     <w:p>
       <w:pPr>
@@ -1758,17 +2563,93 @@
     </w:p>
     <w:p>
       <w:pPr>
-        <w:rPr>
-          <w:rFonts w:ascii="Arial" w:hAnsi="Arial" w:cs="Arial"/>
-          <w:sz w:val="24"/>
-        </w:rPr>
-      </w:pPr>
-      <w:r>
-        <w:rPr>
-          <w:rFonts w:ascii="Arial" w:hAnsi="Arial" w:cs="Arial"/>
-          <w:sz w:val="24"/>
-        </w:rPr>
-        <w:tab/>
+        <w:jc w:val="center"/>
+        <w:rPr>
+          <w:rFonts w:ascii="Arial" w:hAnsi="Arial" w:cs="Arial"/>
+          <w:sz w:val="20"/>
+        </w:rPr>
+      </w:pPr>
+      <w:r>
+        <w:rPr>
+          <w:rFonts w:ascii="Arial" w:hAnsi="Arial" w:cs="Arial"/>
+          <w:sz w:val="20"/>
+        </w:rPr>
+        <w:t>Figura 8</w:t>
+      </w:r>
+    </w:p>
+    <w:p>
+      <w:pPr>
+        <w:rPr>
+          <w:rFonts w:ascii="Arial" w:hAnsi="Arial" w:cs="Arial"/>
+          <w:sz w:val="24"/>
+        </w:rPr>
+      </w:pPr>
+      <w:r>
+        <w:rPr>
+          <w:rFonts w:ascii="Arial" w:hAnsi="Arial" w:cs="Arial"/>
+          <w:sz w:val="24"/>
+        </w:rPr>
+        <w:pict>
+          <v:shape id="_x0000_i1029" type="#_x0000_t75" style="width:441.7pt;height:177.9pt">
+            <v:imagedata r:id="rId19" o:title="CPU" cropbottom="33992f"/>
+          </v:shape>
+        </w:pict>
+      </w:r>
+    </w:p>
+    <w:p>
+      <w:pPr>
+        <w:jc w:val="center"/>
+        <w:rPr>
+          <w:rFonts w:ascii="Arial" w:hAnsi="Arial" w:cs="Arial"/>
+          <w:sz w:val="20"/>
+        </w:rPr>
+      </w:pPr>
+      <w:r>
+        <w:rPr>
+          <w:rFonts w:ascii="Arial" w:hAnsi="Arial" w:cs="Arial"/>
+          <w:sz w:val="20"/>
+        </w:rPr>
+        <w:t>Fonte: Terminal Linux</w:t>
+      </w:r>
+    </w:p>
+    <w:p>
+      <w:pPr>
+        <w:jc w:val="center"/>
+        <w:rPr>
+          <w:rFonts w:ascii="Arial" w:hAnsi="Arial" w:cs="Arial"/>
+          <w:sz w:val="20"/>
+        </w:rPr>
+      </w:pPr>
+    </w:p>
+    <w:p>
+      <w:pPr>
+        <w:ind w:firstLine="720"/>
+        <w:rPr>
+          <w:rFonts w:ascii="Arial" w:hAnsi="Arial" w:cs="Arial"/>
+          <w:sz w:val="24"/>
+        </w:rPr>
+      </w:pPr>
+      <w:r>
+        <w:rPr>
+          <w:rFonts w:ascii="Arial" w:hAnsi="Arial" w:cs="Arial"/>
+          <w:sz w:val="24"/>
+        </w:rPr>
+        <w:t>No exemplo acima, o uso de CPU foi de 51%.</w:t>
+      </w:r>
+    </w:p>
+    <w:p>
+      <w:pPr>
+        <w:ind w:firstLine="720"/>
+        <w:rPr>
+          <w:rFonts w:ascii="Arial" w:hAnsi="Arial" w:cs="Arial"/>
+          <w:sz w:val="24"/>
+        </w:rPr>
+      </w:pPr>
+      <w:r>
+        <w:rPr>
+          <w:rFonts w:ascii="Arial" w:hAnsi="Arial" w:cs="Arial"/>
+          <w:sz w:val="24"/>
+        </w:rPr>
         <w:t>A medição do uso de memória é obtido através do uso da ferramenta “</w:t>
       </w:r>
       <w:proofErr w:type="spellStart"/>
@@ -1804,13 +2685,29 @@
         <w:t xml:space="preserve">$ </w:t>
       </w:r>
       <w:proofErr w:type="spellStart"/>
+      <w:r>
+        <w:rPr>
+          <w:rFonts w:ascii="Arial" w:hAnsi="Arial" w:cs="Arial"/>
+          <w:sz w:val="24"/>
+        </w:rPr>
+        <w:t>valgrind</w:t>
+      </w:r>
+      <w:proofErr w:type="spellEnd"/>
+      <w:r>
+        <w:rPr>
+          <w:rFonts w:ascii="Arial" w:hAnsi="Arial" w:cs="Arial"/>
+          <w:sz w:val="24"/>
+        </w:rPr>
+        <w:t xml:space="preserve"> --tool=</w:t>
+      </w:r>
+      <w:proofErr w:type="spellStart"/>
       <w:proofErr w:type="gramStart"/>
       <w:r>
         <w:rPr>
           <w:rFonts w:ascii="Arial" w:hAnsi="Arial" w:cs="Arial"/>
           <w:sz w:val="24"/>
         </w:rPr>
-        <w:t>valgrind</w:t>
+        <w:t>memcheck</w:t>
       </w:r>
       <w:proofErr w:type="spellEnd"/>
       <w:r>
@@ -1828,6 +2725,14 @@
         </w:rPr>
         <w:t>/EXEC</w:t>
       </w:r>
+    </w:p>
+    <w:p>
+      <w:pPr>
+        <w:rPr>
+          <w:rFonts w:ascii="Arial" w:hAnsi="Arial" w:cs="Arial"/>
+          <w:sz w:val="24"/>
+        </w:rPr>
+      </w:pPr>
     </w:p>
     <w:p>
       <w:pPr>
@@ -1919,12 +2824,120 @@
     </w:p>
     <w:p>
       <w:pPr>
+        <w:rPr>
+          <w:rFonts w:ascii="Arial" w:hAnsi="Arial" w:cs="Arial"/>
+          <w:sz w:val="24"/>
+        </w:rPr>
+      </w:pPr>
+    </w:p>
+    <w:p>
+      <w:pPr>
+        <w:rPr>
+          <w:rFonts w:ascii="Arial" w:hAnsi="Arial" w:cs="Arial"/>
+          <w:sz w:val="24"/>
+        </w:rPr>
+      </w:pPr>
+    </w:p>
+    <w:p>
+      <w:pPr>
+        <w:rPr>
+          <w:rFonts w:ascii="Arial" w:hAnsi="Arial" w:cs="Arial"/>
+          <w:sz w:val="24"/>
+        </w:rPr>
+      </w:pPr>
+    </w:p>
+    <w:p>
+      <w:pPr>
+        <w:jc w:val="center"/>
+        <w:rPr>
+          <w:rFonts w:ascii="Arial" w:hAnsi="Arial" w:cs="Arial"/>
+          <w:sz w:val="20"/>
+        </w:rPr>
+      </w:pPr>
+      <w:r>
+        <w:rPr>
+          <w:rFonts w:ascii="Arial" w:hAnsi="Arial" w:cs="Arial"/>
+          <w:sz w:val="20"/>
+        </w:rPr>
+        <w:lastRenderedPageBreak/>
+        <w:t>Figura 9</w:t>
+      </w:r>
+    </w:p>
+    <w:p>
+      <w:pPr>
+        <w:rPr>
+          <w:rFonts w:ascii="Arial" w:hAnsi="Arial" w:cs="Arial"/>
+          <w:sz w:val="24"/>
+        </w:rPr>
+      </w:pPr>
+      <w:r>
+        <w:rPr>
+          <w:rFonts w:ascii="Arial" w:hAnsi="Arial" w:cs="Arial"/>
+          <w:sz w:val="24"/>
+        </w:rPr>
+        <w:pict>
+          <v:shape id="_x0000_i1030" type="#_x0000_t75" style="width:441.7pt;height:239.6pt">
+            <v:imagedata r:id="rId20" o:title="Mem"/>
+          </v:shape>
+        </w:pict>
+      </w:r>
+    </w:p>
+    <w:p>
+      <w:pPr>
+        <w:jc w:val="center"/>
+        <w:rPr>
+          <w:rFonts w:ascii="Arial" w:hAnsi="Arial" w:cs="Arial"/>
+          <w:sz w:val="20"/>
+        </w:rPr>
+      </w:pPr>
+      <w:r>
+        <w:rPr>
+          <w:rFonts w:ascii="Arial" w:hAnsi="Arial" w:cs="Arial"/>
+          <w:sz w:val="20"/>
+        </w:rPr>
+        <w:t>Fonte: Terminal Linux</w:t>
+      </w:r>
+    </w:p>
+    <w:p>
+      <w:pPr>
+        <w:rPr>
+          <w:rFonts w:ascii="Arial" w:hAnsi="Arial" w:cs="Arial"/>
+          <w:sz w:val="24"/>
+        </w:rPr>
+      </w:pPr>
+      <w:r>
+        <w:rPr>
+          <w:rFonts w:ascii="Arial" w:hAnsi="Arial" w:cs="Arial"/>
+          <w:sz w:val="24"/>
+        </w:rPr>
+        <w:tab/>
+        <w:t>No exemplo acima, o total de memória utilizada foi de cerca de 6,969 bytes.</w:t>
+      </w:r>
+    </w:p>
+    <w:p>
+      <w:pPr>
+        <w:rPr>
+          <w:rFonts w:ascii="Arial" w:hAnsi="Arial" w:cs="Arial"/>
+          <w:sz w:val="24"/>
+        </w:rPr>
+      </w:pPr>
+      <w:r>
+        <w:rPr>
+          <w:rFonts w:ascii="Arial" w:hAnsi="Arial" w:cs="Arial"/>
+          <w:sz w:val="24"/>
+        </w:rPr>
+        <w:tab/>
+      </w:r>
+    </w:p>
+    <w:p>
+      <w:pPr>
         <w:pStyle w:val="Ttulo1"/>
         <w:rPr>
           <w:rFonts w:ascii="Arial" w:eastAsia="Arial" w:hAnsi="Arial" w:cs="Arial"/>
           <w:color w:val="000000"/>
         </w:rPr>
       </w:pPr>
+      <w:bookmarkStart w:id="5" w:name="_Toc24317550"/>
       <w:r>
         <w:rPr>
           <w:rFonts w:ascii="Arial" w:eastAsia="Arial" w:hAnsi="Arial" w:cs="Arial"/>
@@ -1932,6 +2945,7 @@
         </w:rPr>
         <w:t>Desenvolvimento</w:t>
       </w:r>
+      <w:bookmarkEnd w:id="5"/>
     </w:p>
     <w:p/>
     <w:p>
@@ -1951,7 +2965,826 @@
         </w:rPr>
         <w:tab/>
       </w:r>
-    </w:p>
+      <w:r>
+        <w:rPr>
+          <w:rFonts w:ascii="Arial" w:eastAsia="Arial" w:hAnsi="Arial" w:cs="Arial"/>
+          <w:sz w:val="24"/>
+          <w:szCs w:val="24"/>
+        </w:rPr>
+        <w:t>O funcionamento do algoritmo consistem basicamente na leitura de cada linha do arquivo e a gravação de todo conteúdo da pirâmide em uma matriz de números inteiros de 100 linhas por 100 colunas</w:t>
+      </w:r>
+      <w:r>
+        <w:rPr>
+          <w:rFonts w:ascii="Arial" w:eastAsia="Arial" w:hAnsi="Arial" w:cs="Arial"/>
+          <w:sz w:val="24"/>
+          <w:szCs w:val="24"/>
+        </w:rPr>
+        <w:t xml:space="preserve"> (a</w:t>
+      </w:r>
+      <w:r>
+        <w:rPr>
+          <w:rFonts w:ascii="Arial" w:eastAsia="Arial" w:hAnsi="Arial" w:cs="Arial"/>
+          <w:sz w:val="24"/>
+          <w:szCs w:val="24"/>
+        </w:rPr>
+        <w:t>locado estaticamente).</w:t>
+      </w:r>
+      <w:r>
+        <w:rPr>
+          <w:rFonts w:ascii="Arial" w:eastAsia="Arial" w:hAnsi="Arial" w:cs="Arial"/>
+          <w:sz w:val="24"/>
+          <w:szCs w:val="24"/>
+        </w:rPr>
+        <w:t xml:space="preserve"> Dessa forma, apenas as posições inicializadas são utilizadas. Após a leitura do arquivo de entrada e inicialização da matriz, o usuário escolhe qual algoritmo é utilizado para encontrar o r</w:t>
+      </w:r>
+      <w:r>
+        <w:rPr>
+          <w:rFonts w:ascii="Arial" w:eastAsia="Arial" w:hAnsi="Arial" w:cs="Arial"/>
+          <w:sz w:val="24"/>
+          <w:szCs w:val="24"/>
+        </w:rPr>
+        <w:t>esultado da maior soma. Dentre os principais algoritmos</w:t>
+      </w:r>
+      <w:r>
+        <w:rPr>
+          <w:rFonts w:ascii="Arial" w:eastAsia="Arial" w:hAnsi="Arial" w:cs="Arial"/>
+          <w:sz w:val="24"/>
+          <w:szCs w:val="24"/>
+        </w:rPr>
+        <w:t xml:space="preserve"> e funç</w:t>
+      </w:r>
+      <w:r>
+        <w:rPr>
+          <w:rFonts w:ascii="Arial" w:eastAsia="Arial" w:hAnsi="Arial" w:cs="Arial"/>
+          <w:sz w:val="24"/>
+          <w:szCs w:val="24"/>
+        </w:rPr>
+        <w:t>ões utilizada</w:t>
+      </w:r>
+      <w:r>
+        <w:rPr>
+          <w:rFonts w:ascii="Arial" w:eastAsia="Arial" w:hAnsi="Arial" w:cs="Arial"/>
+          <w:sz w:val="24"/>
+          <w:szCs w:val="24"/>
+        </w:rPr>
+        <w:t>s, temos:</w:t>
+      </w:r>
+    </w:p>
+    <w:p>
+      <w:pPr>
+        <w:spacing w:line="360" w:lineRule="auto"/>
+        <w:rPr>
+          <w:rFonts w:ascii="Arial" w:eastAsia="Arial" w:hAnsi="Arial" w:cs="Arial"/>
+          <w:sz w:val="24"/>
+          <w:szCs w:val="24"/>
+        </w:rPr>
+      </w:pPr>
+    </w:p>
+    <w:p>
+      <w:pPr>
+        <w:spacing w:line="360" w:lineRule="auto"/>
+        <w:rPr>
+          <w:rFonts w:ascii="Arial" w:eastAsia="Arial" w:hAnsi="Arial" w:cs="Arial"/>
+          <w:sz w:val="24"/>
+          <w:szCs w:val="24"/>
+        </w:rPr>
+      </w:pPr>
+    </w:p>
+    <w:p>
+      <w:pPr>
+        <w:spacing w:line="360" w:lineRule="auto"/>
+        <w:rPr>
+          <w:rFonts w:ascii="Arial" w:eastAsia="Arial" w:hAnsi="Arial" w:cs="Arial"/>
+          <w:b/>
+          <w:sz w:val="28"/>
+          <w:szCs w:val="24"/>
+        </w:rPr>
+      </w:pPr>
+      <w:r>
+        <w:rPr>
+          <w:rFonts w:ascii="Arial" w:eastAsia="Arial" w:hAnsi="Arial" w:cs="Arial"/>
+          <w:b/>
+          <w:sz w:val="28"/>
+          <w:szCs w:val="24"/>
+        </w:rPr>
+        <w:t>Algoritmo Recursivo:</w:t>
+      </w:r>
+    </w:p>
+    <w:p>
+      <w:pPr>
+        <w:spacing w:line="360" w:lineRule="auto"/>
+        <w:rPr>
+          <w:rFonts w:ascii="Arial" w:eastAsia="Arial" w:hAnsi="Arial" w:cs="Arial"/>
+          <w:sz w:val="24"/>
+          <w:szCs w:val="24"/>
+        </w:rPr>
+      </w:pPr>
+      <w:r>
+        <w:rPr>
+          <w:rFonts w:ascii="Arial" w:eastAsia="Arial" w:hAnsi="Arial" w:cs="Arial"/>
+          <w:b/>
+          <w:sz w:val="24"/>
+          <w:szCs w:val="24"/>
+        </w:rPr>
+        <w:tab/>
+      </w:r>
+      <w:r>
+        <w:rPr>
+          <w:rFonts w:ascii="Arial" w:eastAsia="Arial" w:hAnsi="Arial" w:cs="Arial"/>
+          <w:sz w:val="24"/>
+          <w:szCs w:val="24"/>
+        </w:rPr>
+        <w:t>O algoritmo recursivo ilustrado abaixo, foi implementado como um tipo de solução para o problema da pirâmide. O algoritmo utiliza uma função auxiliar denominada “</w:t>
+      </w:r>
+      <w:proofErr w:type="gramStart"/>
+      <w:r>
+        <w:rPr>
+          <w:rFonts w:ascii="Arial" w:eastAsia="Arial" w:hAnsi="Arial" w:cs="Arial"/>
+          <w:sz w:val="24"/>
+          <w:szCs w:val="24"/>
+        </w:rPr>
+        <w:t>Maior(</w:t>
+      </w:r>
+      <w:proofErr w:type="gramEnd"/>
+      <w:r>
+        <w:rPr>
+          <w:rFonts w:ascii="Arial" w:eastAsia="Arial" w:hAnsi="Arial" w:cs="Arial"/>
+          <w:sz w:val="24"/>
+          <w:szCs w:val="24"/>
+        </w:rPr>
+        <w:t xml:space="preserve">)”, a qual retorna o maior dos 2 parâmetros passados. O </w:t>
+      </w:r>
+      <w:r>
+        <w:rPr>
+          <w:rFonts w:ascii="Arial" w:eastAsia="Arial" w:hAnsi="Arial" w:cs="Arial"/>
+          <w:sz w:val="24"/>
+          <w:szCs w:val="24"/>
+        </w:rPr>
+        <w:lastRenderedPageBreak/>
+        <w:t>algoritmo basicamente funciona através da chamada recursiva exaustiva, onde apenas os maiores valores retornados são considerados.</w:t>
+      </w:r>
+    </w:p>
+    <w:p>
+      <w:pPr>
+        <w:spacing w:line="240" w:lineRule="auto"/>
+        <w:jc w:val="center"/>
+        <w:rPr>
+          <w:rFonts w:ascii="Arial" w:eastAsia="Arial" w:hAnsi="Arial" w:cs="Arial"/>
+          <w:sz w:val="20"/>
+          <w:szCs w:val="24"/>
+        </w:rPr>
+      </w:pPr>
+      <w:r>
+        <w:rPr>
+          <w:rFonts w:ascii="Arial" w:eastAsia="Arial" w:hAnsi="Arial" w:cs="Arial"/>
+          <w:sz w:val="20"/>
+          <w:szCs w:val="24"/>
+        </w:rPr>
+        <w:t>Figura</w:t>
+      </w:r>
+      <w:r>
+        <w:rPr>
+          <w:rFonts w:ascii="Arial" w:eastAsia="Arial" w:hAnsi="Arial" w:cs="Arial"/>
+          <w:sz w:val="20"/>
+          <w:szCs w:val="24"/>
+        </w:rPr>
+        <w:t xml:space="preserve"> 10</w:t>
+      </w:r>
+    </w:p>
+    <w:p>
+      <w:pPr>
+        <w:spacing w:line="360" w:lineRule="auto"/>
+        <w:jc w:val="center"/>
+        <w:rPr>
+          <w:rFonts w:ascii="Arial" w:eastAsia="Arial" w:hAnsi="Arial" w:cs="Arial"/>
+          <w:color w:val="000000"/>
+          <w:sz w:val="20"/>
+        </w:rPr>
+      </w:pPr>
+      <w:r>
+        <w:rPr>
+          <w:rFonts w:ascii="Arial" w:eastAsia="Arial" w:hAnsi="Arial" w:cs="Arial"/>
+          <w:sz w:val="24"/>
+          <w:szCs w:val="24"/>
+        </w:rPr>
+        <w:pict>
+          <v:shape id="_x0000_i1025" type="#_x0000_t75" style="width:441.7pt;height:91.35pt">
+            <v:imagedata r:id="rId21" o:title="Recursivo"/>
+          </v:shape>
+        </w:pict>
+      </w:r>
+      <w:r>
+        <w:rPr>
+          <w:rFonts w:ascii="Arial" w:eastAsia="Arial" w:hAnsi="Arial" w:cs="Arial"/>
+          <w:color w:val="000000"/>
+          <w:sz w:val="20"/>
+        </w:rPr>
+        <w:t xml:space="preserve">Fonte: </w:t>
+      </w:r>
+      <w:proofErr w:type="spellStart"/>
+      <w:r>
+        <w:rPr>
+          <w:rFonts w:ascii="Arial" w:eastAsia="Arial" w:hAnsi="Arial" w:cs="Arial"/>
+          <w:color w:val="000000"/>
+          <w:sz w:val="20"/>
+        </w:rPr>
+        <w:t>Recursiva.c</w:t>
+      </w:r>
+      <w:proofErr w:type="spellEnd"/>
+    </w:p>
+    <w:p>
+      <w:pPr>
+        <w:spacing w:line="240" w:lineRule="auto"/>
+        <w:rPr>
+          <w:rFonts w:ascii="Arial" w:eastAsia="Arial" w:hAnsi="Arial" w:cs="Arial"/>
+          <w:b/>
+          <w:color w:val="000000"/>
+          <w:sz w:val="28"/>
+        </w:rPr>
+      </w:pPr>
+      <w:r>
+        <w:rPr>
+          <w:rFonts w:ascii="Arial" w:eastAsia="Arial" w:hAnsi="Arial" w:cs="Arial"/>
+          <w:b/>
+          <w:color w:val="000000"/>
+          <w:sz w:val="28"/>
+        </w:rPr>
+        <w:t>Programação</w:t>
+      </w:r>
+      <w:r>
+        <w:rPr>
+          <w:rFonts w:ascii="Arial" w:eastAsia="Arial" w:hAnsi="Arial" w:cs="Arial"/>
+          <w:b/>
+          <w:color w:val="000000"/>
+          <w:sz w:val="28"/>
+        </w:rPr>
+        <w:t xml:space="preserve"> Dinâmica:</w:t>
+      </w:r>
+    </w:p>
+    <w:p>
+      <w:pPr>
+        <w:spacing w:line="360" w:lineRule="auto"/>
+        <w:rPr>
+          <w:rFonts w:ascii="Arial" w:eastAsia="Arial" w:hAnsi="Arial" w:cs="Arial"/>
+          <w:color w:val="000000"/>
+          <w:sz w:val="24"/>
+        </w:rPr>
+      </w:pPr>
+      <w:r>
+        <w:rPr>
+          <w:rFonts w:ascii="Arial" w:eastAsia="Arial" w:hAnsi="Arial" w:cs="Arial"/>
+          <w:color w:val="000000"/>
+          <w:sz w:val="24"/>
+        </w:rPr>
+        <w:tab/>
+        <w:t>O algoritmo ilustrado na figura abaixo utiliza uma forma de programação dinâmica. Ele utiliza</w:t>
+      </w:r>
+      <w:r>
+        <w:rPr>
+          <w:rFonts w:ascii="Arial" w:eastAsia="Arial" w:hAnsi="Arial" w:cs="Arial"/>
+          <w:color w:val="000000"/>
+          <w:sz w:val="24"/>
+        </w:rPr>
+        <w:t xml:space="preserve"> como base o algoritmo recursivo, no entanto possui</w:t>
+      </w:r>
+      <w:r>
+        <w:rPr>
+          <w:rFonts w:ascii="Arial" w:eastAsia="Arial" w:hAnsi="Arial" w:cs="Arial"/>
+          <w:color w:val="000000"/>
+          <w:sz w:val="24"/>
+        </w:rPr>
+        <w:t xml:space="preserve"> uma matriz auxiliar (inicializada com o valor -1) para manter salvo os cálculos já realizados. Caso a posição acessada ainda contenha o valor -1 durante o processo de cálculo, ele é substituído pelo resultado encontrado na instância recursiva atual e caso a mesma posição seja novamente acessada em outra instância, o valor salvo na matriz auxiliar ser</w:t>
+      </w:r>
+      <w:r>
+        <w:rPr>
+          <w:rFonts w:ascii="Arial" w:eastAsia="Arial" w:hAnsi="Arial" w:cs="Arial"/>
+          <w:color w:val="000000"/>
+          <w:sz w:val="24"/>
+        </w:rPr>
+        <w:t>á automaticamente utilizado</w:t>
+      </w:r>
+      <w:r>
+        <w:rPr>
+          <w:rFonts w:ascii="Arial" w:eastAsia="Arial" w:hAnsi="Arial" w:cs="Arial"/>
+          <w:color w:val="000000"/>
+          <w:sz w:val="24"/>
+        </w:rPr>
+        <w:t xml:space="preserve"> ao invés do retrabalho ser realizado.</w:t>
+      </w:r>
+    </w:p>
+    <w:p>
+      <w:pPr>
+        <w:spacing w:line="240" w:lineRule="auto"/>
+        <w:jc w:val="center"/>
+        <w:rPr>
+          <w:rFonts w:ascii="Arial" w:eastAsia="Arial" w:hAnsi="Arial" w:cs="Arial"/>
+          <w:sz w:val="24"/>
+          <w:szCs w:val="24"/>
+        </w:rPr>
+      </w:pPr>
+      <w:r>
+        <w:rPr>
+          <w:rFonts w:ascii="Arial" w:eastAsia="Arial" w:hAnsi="Arial" w:cs="Arial"/>
+          <w:color w:val="000000"/>
+          <w:sz w:val="20"/>
+        </w:rPr>
+        <w:t>Figura</w:t>
+      </w:r>
+      <w:r>
+        <w:rPr>
+          <w:rFonts w:ascii="Arial" w:eastAsia="Arial" w:hAnsi="Arial" w:cs="Arial"/>
+          <w:color w:val="000000"/>
+          <w:sz w:val="20"/>
+        </w:rPr>
+        <w:t xml:space="preserve"> 11</w:t>
+      </w:r>
+    </w:p>
+    <w:p>
+      <w:pPr>
+        <w:spacing w:line="240" w:lineRule="auto"/>
+      </w:pPr>
+      <w:r>
+        <w:pict>
+          <v:shape id="_x0000_i1026" type="#_x0000_t75" style="width:441.7pt;height:173.65pt">
+            <v:imagedata r:id="rId22" o:title="memoization"/>
+          </v:shape>
+        </w:pict>
+      </w:r>
+    </w:p>
+    <w:p>
+      <w:pPr>
+        <w:jc w:val="center"/>
+        <w:rPr>
+          <w:rFonts w:ascii="Arial" w:hAnsi="Arial" w:cs="Arial"/>
+          <w:sz w:val="20"/>
+        </w:rPr>
+      </w:pPr>
+      <w:r>
+        <w:rPr>
+          <w:rFonts w:ascii="Arial" w:hAnsi="Arial" w:cs="Arial"/>
+          <w:sz w:val="20"/>
+        </w:rPr>
+        <w:t xml:space="preserve">Fonte: </w:t>
+      </w:r>
+      <w:proofErr w:type="spellStart"/>
+      <w:r>
+        <w:rPr>
+          <w:rFonts w:ascii="Arial" w:hAnsi="Arial" w:cs="Arial"/>
+          <w:sz w:val="20"/>
+        </w:rPr>
+        <w:t>Memoization.c</w:t>
+      </w:r>
+      <w:proofErr w:type="spellEnd"/>
+    </w:p>
+    <w:p>
+      <w:pPr>
+        <w:rPr>
+          <w:rFonts w:ascii="Arial" w:hAnsi="Arial" w:cs="Arial"/>
+          <w:b/>
+          <w:sz w:val="28"/>
+        </w:rPr>
+      </w:pPr>
+      <w:r>
+        <w:rPr>
+          <w:rFonts w:ascii="Arial" w:hAnsi="Arial" w:cs="Arial"/>
+          <w:b/>
+          <w:sz w:val="28"/>
+        </w:rPr>
+        <w:t>Algoritmo de trás para frente:</w:t>
+      </w:r>
+    </w:p>
+    <w:p>
+      <w:pPr>
+        <w:rPr>
+          <w:rFonts w:ascii="Arial" w:hAnsi="Arial" w:cs="Arial"/>
+          <w:sz w:val="24"/>
+        </w:rPr>
+      </w:pPr>
+      <w:r>
+        <w:rPr>
+          <w:rFonts w:ascii="Arial" w:hAnsi="Arial" w:cs="Arial"/>
+          <w:b/>
+          <w:sz w:val="24"/>
+        </w:rPr>
+        <w:tab/>
+      </w:r>
+      <w:r>
+        <w:rPr>
+          <w:rFonts w:ascii="Arial" w:hAnsi="Arial" w:cs="Arial"/>
+          <w:sz w:val="24"/>
+        </w:rPr>
+        <w:t>O algorit</w:t>
+      </w:r>
+      <w:r>
+        <w:rPr>
+          <w:rFonts w:ascii="Arial" w:hAnsi="Arial" w:cs="Arial"/>
+          <w:sz w:val="24"/>
+        </w:rPr>
+        <w:t>mo apresentado na figura abaixo tem como critério principal uma solução de caráter polinomial para o problema da pirâmide. Ele utiliza uma matriz auxiliar</w:t>
+      </w:r>
+      <w:r>
+        <w:rPr>
+          <w:rFonts w:ascii="Arial" w:hAnsi="Arial" w:cs="Arial"/>
+          <w:sz w:val="24"/>
+        </w:rPr>
+        <w:t xml:space="preserve">, apenas para evitar a alteração da matriz original (além de possibilitar a impressão da rota escolhida, que será descrito mais a frente). </w:t>
+      </w:r>
+      <w:r>
+        <w:rPr>
+          <w:rFonts w:ascii="Arial" w:hAnsi="Arial" w:cs="Arial"/>
+          <w:sz w:val="24"/>
+        </w:rPr>
+        <w:t>O algoritmo também utiliza a função auxiliar “</w:t>
+      </w:r>
+      <w:proofErr w:type="gramStart"/>
+      <w:r>
+        <w:rPr>
+          <w:rFonts w:ascii="Arial" w:hAnsi="Arial" w:cs="Arial"/>
+          <w:sz w:val="24"/>
+        </w:rPr>
+        <w:t>Maior(</w:t>
+      </w:r>
+      <w:proofErr w:type="gramEnd"/>
+      <w:r>
+        <w:rPr>
+          <w:rFonts w:ascii="Arial" w:hAnsi="Arial" w:cs="Arial"/>
+          <w:sz w:val="24"/>
+        </w:rPr>
+        <w:t xml:space="preserve">)” para determinar qual dos elementos na linha abaixo </w:t>
+      </w:r>
+      <w:r>
+        <w:rPr>
+          <w:rFonts w:ascii="Arial" w:hAnsi="Arial" w:cs="Arial"/>
+          <w:sz w:val="24"/>
+        </w:rPr>
+        <w:lastRenderedPageBreak/>
+        <w:t>é o maior e deverá ser somado ao valor do elemento atual.</w:t>
+      </w:r>
+    </w:p>
+    <w:p>
+      <w:pPr>
+        <w:jc w:val="center"/>
+        <w:rPr>
+          <w:rFonts w:ascii="Arial" w:hAnsi="Arial" w:cs="Arial"/>
+          <w:sz w:val="20"/>
+        </w:rPr>
+      </w:pPr>
+      <w:r>
+        <w:rPr>
+          <w:rFonts w:ascii="Arial" w:hAnsi="Arial" w:cs="Arial"/>
+          <w:sz w:val="20"/>
+        </w:rPr>
+        <w:t xml:space="preserve">Figura </w:t>
+      </w:r>
+      <w:r>
+        <w:rPr>
+          <w:rFonts w:ascii="Arial" w:hAnsi="Arial" w:cs="Arial"/>
+          <w:sz w:val="20"/>
+        </w:rPr>
+        <w:t>12</w:t>
+      </w:r>
+    </w:p>
+    <w:p>
+      <w:pPr>
+        <w:jc w:val="center"/>
+        <w:rPr>
+          <w:rFonts w:ascii="Arial" w:hAnsi="Arial" w:cs="Arial"/>
+          <w:sz w:val="20"/>
+        </w:rPr>
+      </w:pPr>
+      <w:r>
+        <w:rPr>
+          <w:rFonts w:ascii="Arial" w:hAnsi="Arial" w:cs="Arial"/>
+          <w:sz w:val="20"/>
+        </w:rPr>
+        <w:pict>
+          <v:shape id="_x0000_i1027" type="#_x0000_t75" style="width:436.85pt;height:200.85pt">
+            <v:imagedata r:id="rId23" o:title="detrasparafrenteALgoritmo" cropbottom="36035f" cropleft="653f"/>
+          </v:shape>
+        </w:pict>
+      </w:r>
+    </w:p>
+    <w:p>
+      <w:pPr>
+        <w:jc w:val="center"/>
+        <w:rPr>
+          <w:rFonts w:ascii="Arial" w:hAnsi="Arial" w:cs="Arial"/>
+          <w:sz w:val="20"/>
+        </w:rPr>
+      </w:pPr>
+      <w:r>
+        <w:rPr>
+          <w:rFonts w:ascii="Arial" w:hAnsi="Arial" w:cs="Arial"/>
+          <w:sz w:val="20"/>
+        </w:rPr>
+        <w:t xml:space="preserve">Fonte: </w:t>
+      </w:r>
+      <w:proofErr w:type="spellStart"/>
+      <w:r>
+        <w:rPr>
+          <w:rFonts w:ascii="Arial" w:hAnsi="Arial" w:cs="Arial"/>
+          <w:sz w:val="20"/>
+        </w:rPr>
+        <w:t>DeTrasPraFrente.c</w:t>
+      </w:r>
+      <w:proofErr w:type="spellEnd"/>
+    </w:p>
+    <w:p>
+      <w:pPr>
+        <w:rPr>
+          <w:rFonts w:ascii="Arial" w:hAnsi="Arial" w:cs="Arial"/>
+          <w:b/>
+          <w:sz w:val="28"/>
+        </w:rPr>
+      </w:pPr>
+      <w:r>
+        <w:rPr>
+          <w:rFonts w:ascii="Arial" w:hAnsi="Arial" w:cs="Arial"/>
+          <w:b/>
+          <w:sz w:val="28"/>
+        </w:rPr>
+        <w:t>Impressão de rotas:</w:t>
+      </w:r>
+    </w:p>
+    <w:p>
+      <w:pPr>
+        <w:rPr>
+          <w:rFonts w:ascii="Arial" w:hAnsi="Arial" w:cs="Arial"/>
+          <w:sz w:val="24"/>
+        </w:rPr>
+      </w:pPr>
+      <w:r>
+        <w:rPr>
+          <w:rFonts w:ascii="Arial" w:hAnsi="Arial" w:cs="Arial"/>
+          <w:sz w:val="24"/>
+        </w:rPr>
+        <w:tab/>
+        <w:t>As figuras a seguir ilustram o pr</w:t>
+      </w:r>
+      <w:r>
+        <w:rPr>
+          <w:rFonts w:ascii="Arial" w:hAnsi="Arial" w:cs="Arial"/>
+          <w:sz w:val="24"/>
+        </w:rPr>
+        <w:t>ocesso de busca pela rota n</w:t>
+      </w:r>
+      <w:r>
+        <w:rPr>
+          <w:rFonts w:ascii="Arial" w:hAnsi="Arial" w:cs="Arial"/>
+          <w:sz w:val="24"/>
+        </w:rPr>
+        <w:t xml:space="preserve">a qual a </w:t>
+      </w:r>
+      <w:r>
+        <w:rPr>
+          <w:rFonts w:ascii="Arial" w:hAnsi="Arial" w:cs="Arial"/>
+          <w:sz w:val="24"/>
+        </w:rPr>
+        <w:t>maior soma foi encontrada. A função “</w:t>
+      </w:r>
+      <w:proofErr w:type="spellStart"/>
+      <w:proofErr w:type="gramStart"/>
+      <w:r>
+        <w:rPr>
+          <w:rFonts w:ascii="Arial" w:hAnsi="Arial" w:cs="Arial"/>
+          <w:sz w:val="24"/>
+        </w:rPr>
+        <w:t>MelhorCaminho</w:t>
+      </w:r>
+      <w:proofErr w:type="spellEnd"/>
+      <w:r>
+        <w:rPr>
+          <w:rFonts w:ascii="Arial" w:hAnsi="Arial" w:cs="Arial"/>
+          <w:sz w:val="24"/>
+        </w:rPr>
+        <w:t>(</w:t>
+      </w:r>
+      <w:proofErr w:type="gramEnd"/>
+      <w:r>
+        <w:rPr>
+          <w:rFonts w:ascii="Arial" w:hAnsi="Arial" w:cs="Arial"/>
+          <w:sz w:val="24"/>
+        </w:rPr>
+        <w:t>)” recebe como parâmetro uma matriz auxiliar de peso (seja ela a utilizada no algoritmo “</w:t>
+      </w:r>
+      <w:proofErr w:type="spellStart"/>
+      <w:r>
+        <w:rPr>
+          <w:rFonts w:ascii="Arial" w:hAnsi="Arial" w:cs="Arial"/>
+          <w:sz w:val="24"/>
+        </w:rPr>
+        <w:t>Memoization</w:t>
+      </w:r>
+      <w:proofErr w:type="spellEnd"/>
+      <w:r>
+        <w:rPr>
+          <w:rFonts w:ascii="Arial" w:hAnsi="Arial" w:cs="Arial"/>
+          <w:sz w:val="24"/>
+        </w:rPr>
+        <w:t>” ou “</w:t>
+      </w:r>
+      <w:proofErr w:type="spellStart"/>
+      <w:r>
+        <w:rPr>
+          <w:rFonts w:ascii="Arial" w:hAnsi="Arial" w:cs="Arial"/>
+          <w:sz w:val="24"/>
+        </w:rPr>
+        <w:t>DeTrasPraFrente</w:t>
+      </w:r>
+      <w:proofErr w:type="spellEnd"/>
+      <w:r>
+        <w:rPr>
+          <w:rFonts w:ascii="Arial" w:hAnsi="Arial" w:cs="Arial"/>
+          <w:sz w:val="24"/>
+        </w:rPr>
+        <w:t>”</w:t>
+      </w:r>
+      <w:r>
+        <w:rPr>
+          <w:rFonts w:ascii="Arial" w:hAnsi="Arial" w:cs="Arial"/>
+          <w:sz w:val="24"/>
+        </w:rPr>
+        <w:t>), em seguida as posições de maior peso acessíveis em cada linha recebem o valor -2 (são marcadas). Após isso, durante a chamada da impressão da rota, a matriz auxiliar de peso é percorrida e exatamente nas coordenadas das posições correspondentes aos valores -2, os valores presentes na matriz original são impressos entre parênteses, destacando assim a rota encontrada. As figuras a seguir demonstram a implementação das funções e a execução:</w:t>
+      </w:r>
+    </w:p>
+    <w:p>
+      <w:pPr>
+        <w:spacing w:line="240" w:lineRule="auto"/>
+        <w:jc w:val="center"/>
+        <w:rPr>
+          <w:rFonts w:ascii="Arial" w:hAnsi="Arial" w:cs="Arial"/>
+          <w:sz w:val="20"/>
+        </w:rPr>
+      </w:pPr>
+      <w:r>
+        <w:rPr>
+          <w:rFonts w:ascii="Arial" w:hAnsi="Arial" w:cs="Arial"/>
+          <w:sz w:val="20"/>
+        </w:rPr>
+        <w:t>Figura</w:t>
+      </w:r>
+      <w:r>
+        <w:rPr>
+          <w:rFonts w:ascii="Arial" w:hAnsi="Arial" w:cs="Arial"/>
+          <w:sz w:val="20"/>
+        </w:rPr>
+        <w:t xml:space="preserve"> 13</w:t>
+      </w:r>
+    </w:p>
+    <w:p>
+      <w:pPr>
+        <w:spacing w:line="240" w:lineRule="auto"/>
+        <w:jc w:val="center"/>
+        <w:rPr>
+          <w:rFonts w:ascii="Arial" w:hAnsi="Arial" w:cs="Arial"/>
+          <w:sz w:val="24"/>
+        </w:rPr>
+      </w:pPr>
+      <w:r>
+        <w:rPr>
+          <w:noProof/>
+        </w:rPr>
+        <w:drawing>
+          <wp:inline distT="0" distB="0" distL="0" distR="0" wp14:anchorId="4E1C9258" wp14:editId="29CFA882">
+            <wp:extent cx="5382975" cy="2627405"/>
+            <wp:effectExtent l="0" t="0" r="8255" b="1905"/>
+            <wp:docPr id="4" name="Imagem 4"/>
+            <wp:cNvGraphicFramePr>
+              <a:graphicFrameLocks xmlns:a="http://schemas.openxmlformats.org/drawingml/2006/main" noChangeAspect="1"/>
+            </wp:cNvGraphicFramePr>
+            <a:graphic xmlns:a="http://schemas.openxmlformats.org/drawingml/2006/main">
+              <a:graphicData uri="http://schemas.openxmlformats.org/drawingml/2006/picture">
+                <pic:pic xmlns:pic="http://schemas.openxmlformats.org/drawingml/2006/picture">
+                  <pic:nvPicPr>
+                    <pic:cNvPr id="1" name=""/>
+                    <pic:cNvPicPr/>
+                  </pic:nvPicPr>
+                  <pic:blipFill rotWithShape="1">
+                    <a:blip r:embed="rId24"/>
+                    <a:srcRect l="3012" t="47956" r="50979" b="12118"/>
+                    <a:stretch/>
+                  </pic:blipFill>
+                  <pic:spPr bwMode="auto">
+                    <a:xfrm>
+                      <a:off x="0" y="0"/>
+                      <a:ext cx="5422562" cy="2646727"/>
+                    </a:xfrm>
+                    <a:prstGeom prst="rect">
+                      <a:avLst/>
+                    </a:prstGeom>
+                    <a:ln>
+                      <a:noFill/>
+                    </a:ln>
+                    <a:extLst>
+                      <a:ext uri="{53640926-AAD7-44D8-BBD7-CCE9431645EC}">
+                        <a14:shadowObscured xmlns:a14="http://schemas.microsoft.com/office/drawing/2010/main"/>
+                      </a:ext>
+                    </a:extLst>
+                  </pic:spPr>
+                </pic:pic>
+              </a:graphicData>
+            </a:graphic>
+          </wp:inline>
+        </w:drawing>
+      </w:r>
+    </w:p>
+    <w:p>
+      <w:pPr>
+        <w:pStyle w:val="SemEspaamento"/>
+        <w:jc w:val="center"/>
+        <w:rPr>
+          <w:rFonts w:ascii="Arial" w:hAnsi="Arial" w:cs="Arial"/>
+          <w:sz w:val="20"/>
+        </w:rPr>
+      </w:pPr>
+      <w:r>
+        <w:rPr>
+          <w:rFonts w:ascii="Arial" w:hAnsi="Arial" w:cs="Arial"/>
+          <w:sz w:val="20"/>
+        </w:rPr>
+        <w:lastRenderedPageBreak/>
+        <w:t xml:space="preserve">Fonte: </w:t>
+      </w:r>
+      <w:proofErr w:type="spellStart"/>
+      <w:r>
+        <w:rPr>
+          <w:rFonts w:ascii="Arial" w:hAnsi="Arial" w:cs="Arial"/>
+          <w:sz w:val="20"/>
+        </w:rPr>
+        <w:t>Funcoes.c</w:t>
+      </w:r>
+      <w:proofErr w:type="spellEnd"/>
+    </w:p>
+    <w:p>
+      <w:pPr>
+        <w:pStyle w:val="SemEspaamento"/>
+        <w:jc w:val="center"/>
+        <w:rPr>
+          <w:rFonts w:ascii="Arial" w:hAnsi="Arial" w:cs="Arial"/>
+          <w:sz w:val="20"/>
+        </w:rPr>
+      </w:pPr>
+    </w:p>
+    <w:p>
+      <w:pPr>
+        <w:jc w:val="center"/>
+        <w:rPr>
+          <w:rFonts w:ascii="Arial" w:hAnsi="Arial" w:cs="Arial"/>
+          <w:sz w:val="20"/>
+        </w:rPr>
+      </w:pPr>
+      <w:r>
+        <w:rPr>
+          <w:rFonts w:ascii="Arial" w:hAnsi="Arial" w:cs="Arial"/>
+          <w:sz w:val="20"/>
+        </w:rPr>
+        <w:t>Figura</w:t>
+      </w:r>
+      <w:r>
+        <w:rPr>
+          <w:rFonts w:ascii="Arial" w:hAnsi="Arial" w:cs="Arial"/>
+          <w:sz w:val="20"/>
+        </w:rPr>
+        <w:t xml:space="preserve"> 14</w:t>
+      </w:r>
+    </w:p>
+    <w:p>
+      <w:pPr>
+        <w:jc w:val="center"/>
+        <w:rPr>
+          <w:rFonts w:ascii="Arial" w:hAnsi="Arial" w:cs="Arial"/>
+          <w:sz w:val="20"/>
+        </w:rPr>
+      </w:pPr>
+      <w:r>
+        <w:rPr>
+          <w:rFonts w:ascii="Arial" w:hAnsi="Arial" w:cs="Arial"/>
+          <w:sz w:val="20"/>
+        </w:rPr>
+        <w:pict>
+          <v:shape id="_x0000_i1028" type="#_x0000_t75" style="width:358.8pt;height:312.8pt">
+            <v:imagedata r:id="rId25" o:title="RotaDetrasparafrente" croptop="16993f" cropright="-110f"/>
+          </v:shape>
+        </w:pict>
+      </w:r>
+    </w:p>
+    <w:p>
+      <w:pPr>
+        <w:jc w:val="center"/>
+        <w:rPr>
+          <w:rFonts w:ascii="Arial" w:hAnsi="Arial" w:cs="Arial"/>
+          <w:sz w:val="20"/>
+        </w:rPr>
+      </w:pPr>
+      <w:r>
+        <w:rPr>
+          <w:rFonts w:ascii="Arial" w:hAnsi="Arial" w:cs="Arial"/>
+          <w:sz w:val="20"/>
+        </w:rPr>
+        <w:t>Fonte: Terminal Linux</w:t>
+      </w:r>
+    </w:p>
+    <w:p/>
     <w:p>
       <w:pPr>
         <w:pStyle w:val="Ttulo1"/>
@@ -1960,6 +3793,7 @@
           <w:color w:val="000000"/>
         </w:rPr>
       </w:pPr>
+      <w:bookmarkStart w:id="6" w:name="_Toc24317551"/>
       <w:r>
         <w:rPr>
           <w:rFonts w:ascii="Arial" w:eastAsia="Arial" w:hAnsi="Arial" w:cs="Arial"/>
@@ -1967,6 +3801,7 @@
         </w:rPr>
         <w:t>Conclusão</w:t>
       </w:r>
+      <w:bookmarkEnd w:id="6"/>
     </w:p>
     <w:p/>
     <w:p>
@@ -1994,7 +3829,7 @@
           <w:szCs w:val="24"/>
         </w:rPr>
         <w:tab/>
-        <w:t xml:space="preserve">Sem dúvidas, o desenvolvimento de uma ideia abstrata para o devido cumprimento do comportamento desejado do programa requisitado pela descrição do trabalho foi a maior empecilho em comparação com os demais. A decisão de se trabalhar com uma matriz de caracteres serviu como uma espécie de “gatilho” mental para fazer com que os demais problemas que surgissem em seguida fossem facilmente contornados. Portanto, após longos testes de execução e verificações no código fonte, o programa se encontra executando da maneira desejada. E por </w:t>
+        <w:t xml:space="preserve">Sem dúvidas, o desenvolvimento </w:t>
       </w:r>
       <w:r>
         <w:rPr>
@@ -2003,19 +3838,19 @@
           <w:sz w:val="24"/>
           <w:szCs w:val="24"/>
         </w:rPr>
-        <w:lastRenderedPageBreak/>
-        <w:t xml:space="preserve">último, mas não menos importante, é notável a suma importância com relação a aprendizagem e aperfeiçoamento de conceitos em programação, não ficando limitado apenas a </w:t>
-      </w:r>
-      <w:r>
-        <w:rPr>
-          <w:rFonts w:ascii="Arial" w:eastAsia="Arial" w:hAnsi="Arial" w:cs="Arial"/>
-          <w:i/>
+        <w:t>e execução dos algoritmos</w:t>
+      </w:r>
+      <w:r>
+        <w:rPr>
+          <w:rFonts w:ascii="Arial" w:eastAsia="Arial" w:hAnsi="Arial" w:cs="Arial"/>
           <w:color w:val="000000"/>
           <w:sz w:val="24"/>
           <w:szCs w:val="24"/>
         </w:rPr>
-        <w:t>sintax</w:t>
-      </w:r>
+        <w:t xml:space="preserve"> implementados possibilitou uma melhor visualização do impacto do tempo de execução com diferentes tamanhos de entradas. Dessa forma, é possível aprender de forma totalmente prática, quando </w:t>
+      </w:r>
+      <w:bookmarkStart w:id="7" w:name="_GoBack"/>
+      <w:bookmarkEnd w:id="7"/>
       <w:r>
         <w:rPr>
           <w:rFonts w:ascii="Arial" w:eastAsia="Arial" w:hAnsi="Arial" w:cs="Arial"/>
@@ -2023,7 +3858,7 @@
           <w:sz w:val="24"/>
           <w:szCs w:val="24"/>
         </w:rPr>
-        <w:t xml:space="preserve"> da linguagem, mas abrangendo também ao pensamento lógico que possibilita a correta programação.</w:t>
+        <w:t xml:space="preserve">um algoritmo recursivo é totalmente contraindicado. </w:t>
       </w:r>
     </w:p>
     <w:p>
@@ -2065,7 +3900,7 @@
         <w:tab/>
         <w:t xml:space="preserve">Todo o desenvolvimento e distribuição do trabalho encontra-se hospedado na seguinte página do </w:t>
       </w:r>
-      <w:hyperlink r:id="rId14">
+      <w:hyperlink r:id="rId26">
         <w:proofErr w:type="spellStart"/>
         <w:r>
           <w:rPr>
@@ -2088,30 +3923,9 @@
         <w:t>.</w:t>
       </w:r>
     </w:p>
-    <w:p>
-      <w:pPr>
-        <w:pStyle w:val="Ttulo"/>
-        <w:rPr>
-          <w:rFonts w:ascii="Arial" w:eastAsia="Arial" w:hAnsi="Arial" w:cs="Arial"/>
-          <w:sz w:val="32"/>
-          <w:szCs w:val="32"/>
-        </w:rPr>
-      </w:pPr>
-    </w:p>
-    <w:p>
-      <w:pPr>
-        <w:rPr>
-          <w:rFonts w:ascii="Arial" w:eastAsia="Arial" w:hAnsi="Arial" w:cs="Arial"/>
-          <w:sz w:val="24"/>
-          <w:szCs w:val="24"/>
-          <w:u w:val="single"/>
-        </w:rPr>
-      </w:pPr>
-    </w:p>
-    <w:p/>
     <w:sectPr>
-      <w:headerReference w:type="default" r:id="rId15"/>
-      <w:footerReference w:type="default" r:id="rId16"/>
+      <w:headerReference w:type="default" r:id="rId27"/>
+      <w:footerReference w:type="default" r:id="rId28"/>
       <w:pgSz w:w="11906" w:h="16838"/>
       <w:pgMar w:top="1701" w:right="1134" w:bottom="1134" w:left="1701" w:header="708" w:footer="708" w:gutter="0"/>
       <w:cols w:space="720" w:equalWidth="0">
@@ -2235,7 +4049,7 @@
         <w:noProof/>
         <w:color w:val="000000"/>
       </w:rPr>
-      <w:t>6</w:t>
+      <w:t>14</w:t>
     </w:r>
     <w:r>
       <w:rPr>
@@ -2913,6 +4727,38 @@
     <w:uiPriority w:val="99"/>
     <w:rsid w:val="00EB5454"/>
   </w:style>
+  <w:style w:type="paragraph" w:styleId="Sumrio1">
+    <w:name w:val="toc 1"/>
+    <w:basedOn w:val="Normal"/>
+    <w:next w:val="Normal"/>
+    <w:autoRedefine/>
+    <w:uiPriority w:val="39"/>
+    <w:unhideWhenUsed/>
+    <w:rsid w:val="00997E9D"/>
+    <w:pPr>
+      <w:spacing w:after="100"/>
+    </w:pPr>
+  </w:style>
+  <w:style w:type="character" w:styleId="Hyperlink">
+    <w:name w:val="Hyperlink"/>
+    <w:basedOn w:val="Fontepargpadro"/>
+    <w:uiPriority w:val="99"/>
+    <w:unhideWhenUsed/>
+    <w:rsid w:val="00997E9D"/>
+    <w:rPr>
+      <w:color w:val="0000FF" w:themeColor="hyperlink"/>
+      <w:u w:val="single"/>
+    </w:rPr>
+  </w:style>
+  <w:style w:type="paragraph" w:styleId="SemEspaamento">
+    <w:name w:val="No Spacing"/>
+    <w:uiPriority w:val="1"/>
+    <w:qFormat/>
+    <w:rsid w:val="008063E2"/>
+    <w:pPr>
+      <w:spacing w:after="0" w:line="240" w:lineRule="auto"/>
+    </w:pPr>
+  </w:style>
 </w:styles>
 </file>
 
@@ -3115,11 +4961,11 @@
         </c:dLbls>
         <c:marker val="1"/>
         <c:smooth val="0"/>
-        <c:axId val="-700159840"/>
-        <c:axId val="-700158752"/>
+        <c:axId val="128272080"/>
+        <c:axId val="128272624"/>
       </c:lineChart>
       <c:catAx>
-        <c:axId val="-700159840"/>
+        <c:axId val="128272080"/>
         <c:scaling>
           <c:orientation val="minMax"/>
         </c:scaling>
@@ -3220,7 +5066,7 @@
             <a:endParaRPr lang="pt-BR"/>
           </a:p>
         </c:txPr>
-        <c:crossAx val="-700158752"/>
+        <c:crossAx val="128272624"/>
         <c:crosses val="autoZero"/>
         <c:auto val="1"/>
         <c:lblAlgn val="ctr"/>
@@ -3228,7 +5074,7 @@
         <c:noMultiLvlLbl val="0"/>
       </c:catAx>
       <c:valAx>
-        <c:axId val="-700158752"/>
+        <c:axId val="128272624"/>
         <c:scaling>
           <c:orientation val="minMax"/>
         </c:scaling>
@@ -3337,7 +5183,7 @@
             <a:endParaRPr lang="pt-BR"/>
           </a:p>
         </c:txPr>
-        <c:crossAx val="-700159840"/>
+        <c:crossAx val="128272080"/>
         <c:crosses val="autoZero"/>
         <c:crossBetween val="between"/>
       </c:valAx>
@@ -3655,11 +5501,11 @@
         </c:dLbls>
         <c:marker val="1"/>
         <c:smooth val="0"/>
-        <c:axId val="-700153312"/>
-        <c:axId val="-700153856"/>
+        <c:axId val="128259024"/>
+        <c:axId val="128259568"/>
       </c:lineChart>
       <c:catAx>
-        <c:axId val="-700153312"/>
+        <c:axId val="128259024"/>
         <c:scaling>
           <c:orientation val="minMax"/>
         </c:scaling>
@@ -3760,7 +5606,7 @@
             <a:endParaRPr lang="pt-BR"/>
           </a:p>
         </c:txPr>
-        <c:crossAx val="-700153856"/>
+        <c:crossAx val="128259568"/>
         <c:crosses val="autoZero"/>
         <c:auto val="1"/>
         <c:lblAlgn val="ctr"/>
@@ -3768,7 +5614,7 @@
         <c:noMultiLvlLbl val="0"/>
       </c:catAx>
       <c:valAx>
-        <c:axId val="-700153856"/>
+        <c:axId val="128259568"/>
         <c:scaling>
           <c:orientation val="minMax"/>
         </c:scaling>
@@ -3877,7 +5723,7 @@
             <a:endParaRPr lang="pt-BR"/>
           </a:p>
         </c:txPr>
-        <c:crossAx val="-700153312"/>
+        <c:crossAx val="128259024"/>
         <c:crosses val="autoZero"/>
         <c:crossBetween val="between"/>
       </c:valAx>
@@ -4195,11 +6041,11 @@
         </c:dLbls>
         <c:marker val="1"/>
         <c:smooth val="0"/>
-        <c:axId val="-770687216"/>
-        <c:axId val="-770681776"/>
+        <c:axId val="25766576"/>
+        <c:axId val="25773104"/>
       </c:lineChart>
       <c:catAx>
-        <c:axId val="-770687216"/>
+        <c:axId val="25766576"/>
         <c:scaling>
           <c:orientation val="minMax"/>
         </c:scaling>
@@ -4300,7 +6146,7 @@
             <a:endParaRPr lang="pt-BR"/>
           </a:p>
         </c:txPr>
-        <c:crossAx val="-770681776"/>
+        <c:crossAx val="25773104"/>
         <c:crosses val="autoZero"/>
         <c:auto val="1"/>
         <c:lblAlgn val="ctr"/>
@@ -4308,7 +6154,7 @@
         <c:noMultiLvlLbl val="0"/>
       </c:catAx>
       <c:valAx>
-        <c:axId val="-770681776"/>
+        <c:axId val="25773104"/>
         <c:scaling>
           <c:orientation val="minMax"/>
         </c:scaling>
@@ -4421,7 +6267,7 @@
             <a:endParaRPr lang="pt-BR"/>
           </a:p>
         </c:txPr>
-        <c:crossAx val="-770687216"/>
+        <c:crossAx val="25766576"/>
         <c:crosses val="autoZero"/>
         <c:crossBetween val="between"/>
       </c:valAx>
@@ -4966,11 +6812,11 @@
         </c:dLbls>
         <c:marker val="1"/>
         <c:smooth val="0"/>
-        <c:axId val="-771485424"/>
-        <c:axId val="-790436144"/>
+        <c:axId val="2086607488"/>
+        <c:axId val="2053928192"/>
       </c:lineChart>
       <c:catAx>
-        <c:axId val="-771485424"/>
+        <c:axId val="2086607488"/>
         <c:scaling>
           <c:orientation val="minMax"/>
         </c:scaling>
@@ -5073,7 +6919,7 @@
             <a:endParaRPr lang="pt-BR"/>
           </a:p>
         </c:txPr>
-        <c:crossAx val="-790436144"/>
+        <c:crossAx val="2053928192"/>
         <c:crosses val="autoZero"/>
         <c:auto val="1"/>
         <c:lblAlgn val="ctr"/>
@@ -5081,7 +6927,7 @@
         <c:noMultiLvlLbl val="0"/>
       </c:catAx>
       <c:valAx>
-        <c:axId val="-790436144"/>
+        <c:axId val="2053928192"/>
         <c:scaling>
           <c:orientation val="minMax"/>
           <c:max val="180"/>
@@ -5193,7 +7039,7 @@
             <a:endParaRPr lang="pt-BR"/>
           </a:p>
         </c:txPr>
-        <c:crossAx val="-771485424"/>
+        <c:crossAx val="2086607488"/>
         <c:crosses val="autoZero"/>
         <c:crossBetween val="between"/>
         <c:majorUnit val="10"/>
@@ -7785,4 +9631,16 @@
   </a:objectDefaults>
   <a:extraClrSchemeLst/>
 </a:theme>
+</file>
+
+<file path=customXml/item1.xml><?xml version="1.0" encoding="utf-8"?>
+<b:Sources xmlns:b="http://schemas.openxmlformats.org/officeDocument/2006/bibliography" xmlns="http://schemas.openxmlformats.org/officeDocument/2006/bibliography" SelectedStyle="\APASixthEditionOfficeOnline.xsl" StyleName="APA" Version="6"/>
+</file>
+
+<file path=customXml/itemProps1.xml><?xml version="1.0" encoding="utf-8"?>
+<ds:datastoreItem xmlns:ds="http://schemas.openxmlformats.org/officeDocument/2006/customXml" ds:itemID="{DA47132E-F742-4270-8FF8-F8EC702CA502}">
+  <ds:schemaRefs>
+    <ds:schemaRef ds:uri="http://schemas.openxmlformats.org/officeDocument/2006/bibliography"/>
+  </ds:schemaRefs>
+</ds:datastoreItem>
 </file>
</xml_diff>